<commit_message>
Minor CSS changes, additional Event and separated models
</commit_message>
<xml_diff>
--- a/Project_4_Writeup.docx
+++ b/Project_4_Writeup.docx
@@ -1,6 +1,6 @@
 
 <file path=word/document.xml><?xml version="1.0" encoding="utf-8"?>
-<w:document xmlns:wpc="http://schemas.microsoft.com/office/word/2010/wordprocessingCanvas" xmlns:mc="http://schemas.openxmlformats.org/markup-compatibility/2006" xmlns:o="urn:schemas-microsoft-com:office:office" xmlns:r="http://schemas.openxmlformats.org/officeDocument/2006/relationships" xmlns:m="http://schemas.openxmlformats.org/officeDocument/2006/math" xmlns:v="urn:schemas-microsoft-com:vml" xmlns:wp14="http://schemas.microsoft.com/office/word/2010/wordprocessingDrawing" xmlns:wp="http://schemas.openxmlformats.org/drawingml/2006/wordprocessingDrawing" xmlns:w10="urn:schemas-microsoft-com:office:word" xmlns:w="http://schemas.openxmlformats.org/wordprocessingml/2006/main" xmlns:w14="http://schemas.microsoft.com/office/word/2010/wordml" xmlns:wpg="http://schemas.microsoft.com/office/word/2010/wordprocessingGroup" xmlns:wpi="http://schemas.microsoft.com/office/word/2010/wordprocessingInk" xmlns:wne="http://schemas.microsoft.com/office/word/2006/wordml" xmlns:wps="http://schemas.microsoft.com/office/word/2010/wordprocessingShape" mc:Ignorable="w14 wp14">
+<w:document xmlns:wpc="http://schemas.microsoft.com/office/word/2010/wordprocessingCanvas" xmlns:mc="http://schemas.openxmlformats.org/markup-compatibility/2006" xmlns:o="urn:schemas-microsoft-com:office:office" xmlns:r="http://schemas.openxmlformats.org/officeDocument/2006/relationships" xmlns:m="http://schemas.openxmlformats.org/officeDocument/2006/math" xmlns:v="urn:schemas-microsoft-com:vml" xmlns:wp14="http://schemas.microsoft.com/office/word/2010/wordprocessingDrawing" xmlns:wp="http://schemas.openxmlformats.org/drawingml/2006/wordprocessingDrawing" xmlns:w10="urn:schemas-microsoft-com:office:word" xmlns:w="http://schemas.openxmlformats.org/wordprocessingml/2006/main" xmlns:w14="http://schemas.microsoft.com/office/word/2010/wordml" xmlns:w15="http://schemas.microsoft.com/office/word/2012/wordml" xmlns:wpg="http://schemas.microsoft.com/office/word/2010/wordprocessingGroup" xmlns:wpi="http://schemas.microsoft.com/office/word/2010/wordprocessingInk" xmlns:wne="http://schemas.microsoft.com/office/word/2006/wordml" xmlns:wps="http://schemas.microsoft.com/office/word/2010/wordprocessingShape" mc:Ignorable="w14 w15 wp14">
   <w:body>
     <w:p>
       <w:pPr>
@@ -15,8 +15,31 @@
           <w:rFonts w:ascii="Times New Roman" w:hAnsi="Times New Roman" w:cs="Times New Roman"/>
           <w:sz w:val="32"/>
         </w:rPr>
-        <w:t>User Interface Software Project 3 Writeup</w:t>
-      </w:r>
+        <w:t xml:space="preserve">User Interface Software Project </w:t>
+      </w:r>
+      <w:r>
+        <w:rPr>
+          <w:rFonts w:ascii="Times New Roman" w:hAnsi="Times New Roman" w:cs="Times New Roman"/>
+          <w:sz w:val="32"/>
+        </w:rPr>
+        <w:t>4</w:t>
+      </w:r>
+      <w:r>
+        <w:rPr>
+          <w:rFonts w:ascii="Times New Roman" w:hAnsi="Times New Roman" w:cs="Times New Roman"/>
+          <w:sz w:val="32"/>
+        </w:rPr>
+        <w:t xml:space="preserve"> </w:t>
+      </w:r>
+      <w:proofErr w:type="spellStart"/>
+      <w:r>
+        <w:rPr>
+          <w:rFonts w:ascii="Times New Roman" w:hAnsi="Times New Roman" w:cs="Times New Roman"/>
+          <w:sz w:val="32"/>
+        </w:rPr>
+        <w:t>Writeup</w:t>
+      </w:r>
+      <w:proofErr w:type="spellEnd"/>
     </w:p>
     <w:p>
       <w:pPr>
@@ -26,18 +49,27 @@
           <w:sz w:val="28"/>
         </w:rPr>
       </w:pPr>
+      <w:proofErr w:type="spellStart"/>
       <w:r>
         <w:rPr>
           <w:rFonts w:ascii="Times New Roman" w:hAnsi="Times New Roman" w:cs="Times New Roman"/>
           <w:sz w:val="28"/>
         </w:rPr>
-        <w:t>Divit Singh</w:t>
-      </w:r>
+        <w:t>Divit</w:t>
+      </w:r>
+      <w:proofErr w:type="spellEnd"/>
       <w:r>
         <w:rPr>
           <w:rFonts w:ascii="Times New Roman" w:hAnsi="Times New Roman" w:cs="Times New Roman"/>
           <w:sz w:val="28"/>
         </w:rPr>
+        <w:t xml:space="preserve"> Singh</w:t>
+      </w:r>
+      <w:r>
+        <w:rPr>
+          <w:rFonts w:ascii="Times New Roman" w:hAnsi="Times New Roman" w:cs="Times New Roman"/>
+          <w:sz w:val="28"/>
+        </w:rPr>
         <w:t xml:space="preserve"> (divit52)</w:t>
       </w:r>
     </w:p>
@@ -61,7 +93,23 @@
           <w:rFonts w:ascii="Times New Roman" w:hAnsi="Times New Roman" w:cs="Times New Roman"/>
           <w:sz w:val="28"/>
         </w:rPr>
-        <w:t xml:space="preserve"> (schadha)</w:t>
+        <w:t xml:space="preserve"> (</w:t>
+      </w:r>
+      <w:proofErr w:type="spellStart"/>
+      <w:r>
+        <w:rPr>
+          <w:rFonts w:ascii="Times New Roman" w:hAnsi="Times New Roman" w:cs="Times New Roman"/>
+          <w:sz w:val="28"/>
+        </w:rPr>
+        <w:t>schadha</w:t>
+      </w:r>
+      <w:proofErr w:type="spellEnd"/>
+      <w:r>
+        <w:rPr>
+          <w:rFonts w:ascii="Times New Roman" w:hAnsi="Times New Roman" w:cs="Times New Roman"/>
+          <w:sz w:val="28"/>
+        </w:rPr>
+        <w:t>)</w:t>
       </w:r>
     </w:p>
     <w:p>
@@ -84,7 +132,21 @@
           <w:rFonts w:ascii="Times New Roman" w:hAnsi="Times New Roman" w:cs="Times New Roman"/>
           <w:sz w:val="24"/>
         </w:rPr>
-        <w:t xml:space="preserve"> through the ‘Featured’ page</w:t>
+        <w:t xml:space="preserve"> through the ‘</w:t>
+      </w:r>
+      <w:r>
+        <w:rPr>
+          <w:rFonts w:ascii="Times New Roman" w:hAnsi="Times New Roman" w:cs="Times New Roman"/>
+          <w:sz w:val="24"/>
+        </w:rPr>
+        <w:t>Community’</w:t>
+      </w:r>
+      <w:r>
+        <w:rPr>
+          <w:rFonts w:ascii="Times New Roman" w:hAnsi="Times New Roman" w:cs="Times New Roman"/>
+          <w:sz w:val="24"/>
+        </w:rPr>
+        <w:t xml:space="preserve"> page</w:t>
       </w:r>
       <w:r>
         <w:rPr>
@@ -105,7 +167,21 @@
           <w:rFonts w:ascii="Times New Roman" w:hAnsi="Times New Roman" w:cs="Times New Roman"/>
           <w:sz w:val="24"/>
         </w:rPr>
-        <w:t>.  Only when a user is logged in, can they view and play albums and tracks from different users.  As it stands, our application supports all of the functional requirements specified in the documentation for this project.  We have an index/home view that contains ba</w:t>
+        <w:t>.  Only when a user is logged in, can they view and play albums and tracks from different users.  As it stands, our application supports all of the functional requirements specified in the documentation for this project.  We have an index/home view that contains</w:t>
+      </w:r>
+      <w:r>
+        <w:rPr>
+          <w:rFonts w:ascii="Times New Roman" w:hAnsi="Times New Roman" w:cs="Times New Roman"/>
+          <w:sz w:val="24"/>
+        </w:rPr>
+        <w:t xml:space="preserve"> a</w:t>
+      </w:r>
+      <w:r>
+        <w:rPr>
+          <w:rFonts w:ascii="Times New Roman" w:hAnsi="Times New Roman" w:cs="Times New Roman"/>
+          <w:sz w:val="24"/>
+        </w:rPr>
+        <w:t xml:space="preserve"> ba</w:t>
       </w:r>
       <w:r>
         <w:rPr>
@@ -163,7 +239,58 @@
           <w:rFonts w:ascii="Times New Roman" w:hAnsi="Times New Roman" w:cs="Times New Roman"/>
           <w:sz w:val="24"/>
         </w:rPr>
-        <w:t xml:space="preserve">We have three types of accounts for our application.  The first account (admin) can only be set in the backend.  The admin account has the ability to delete any non-admin user, album, track and comment from CollabTunes.  In addition to this, an admin also can promote and demote any regular user to our second type of account: moderator.  The moderator can delete any comments, tracks, and albums that is associated with an account.  They can’t delete users and they can’t appoint regular users to be moderators as well.  The only way for a user to become a moderator is if an admin specifically says so.  The third type of account is the regular user.  They can upload, collaborate, comment, and browse other people’s works.  They can only delete content that they own.   In addition, if there are comments from other users that are on their page, they can delete them as well.  </w:t>
+        <w:t xml:space="preserve">We have three types of accounts for our application.  The first account (admin) can only be set in the backend.  The admin account has the ability to </w:t>
+      </w:r>
+      <w:r>
+        <w:rPr>
+          <w:rFonts w:ascii="Times New Roman" w:hAnsi="Times New Roman" w:cs="Times New Roman"/>
+          <w:sz w:val="24"/>
+        </w:rPr>
+        <w:t>edit/</w:t>
+      </w:r>
+      <w:r>
+        <w:rPr>
+          <w:rFonts w:ascii="Times New Roman" w:hAnsi="Times New Roman" w:cs="Times New Roman"/>
+          <w:sz w:val="24"/>
+        </w:rPr>
+        <w:t xml:space="preserve">delete any non-admin user, </w:t>
+      </w:r>
+      <w:r>
+        <w:rPr>
+          <w:rFonts w:ascii="Times New Roman" w:hAnsi="Times New Roman" w:cs="Times New Roman"/>
+          <w:sz w:val="24"/>
+        </w:rPr>
+        <w:t xml:space="preserve">or add/edit/delete any </w:t>
+      </w:r>
+      <w:r>
+        <w:rPr>
+          <w:rFonts w:ascii="Times New Roman" w:hAnsi="Times New Roman" w:cs="Times New Roman"/>
+          <w:sz w:val="24"/>
+        </w:rPr>
+        <w:t xml:space="preserve">album, track and comment from </w:t>
+      </w:r>
+      <w:proofErr w:type="spellStart"/>
+      <w:r>
+        <w:rPr>
+          <w:rFonts w:ascii="Times New Roman" w:hAnsi="Times New Roman" w:cs="Times New Roman"/>
+          <w:sz w:val="24"/>
+        </w:rPr>
+        <w:t>CollabTunes</w:t>
+      </w:r>
+      <w:proofErr w:type="spellEnd"/>
+      <w:r>
+        <w:rPr>
+          <w:rFonts w:ascii="Times New Roman" w:hAnsi="Times New Roman" w:cs="Times New Roman"/>
+          <w:sz w:val="24"/>
+        </w:rPr>
+        <w:t>.  In addition to this, an admin also can promote and demote any regular user to our second type of account: moderator.  The moderator can delete any comments, tracks, and albums that is associated with an account.  They can’t delete users and they can’t appoint regular users to be moderators as well.  The only way for a user to become a moderator is if an admin specifically says so.  The third type of account is the regular user.  They can upload, collaborate, comment, and browse other people’s works.  They can only delete content that they own.   In addition, if there are comments from other users that are on their page,</w:t>
+      </w:r>
+      <w:r>
+        <w:rPr>
+          <w:rFonts w:ascii="Times New Roman" w:hAnsi="Times New Roman" w:cs="Times New Roman"/>
+          <w:sz w:val="24"/>
+        </w:rPr>
+        <w:t xml:space="preserve"> they can delete them as well. </w:t>
       </w:r>
       <w:r>
         <w:rPr>
@@ -186,14 +313,86 @@
           <w:rFonts w:ascii="Times New Roman" w:hAnsi="Times New Roman" w:cs="Times New Roman"/>
           <w:sz w:val="24"/>
         </w:rPr>
-        <w:t xml:space="preserve">We also have a profile page where a user can edit all their information (except username). This page shows the albums that a user has under their name as well as giving them an option to add more content.  This page also has a personal newsfeed.  This newsfeed consists of only the events that are associated to that specific user.  If the user clicks the community tab, they are directed to content from the community.  In the community tab, there will be a newsfeed that consists of the actions of their collaborators e.g. uploaded a new track.  </w:t>
-      </w:r>
-      <w:r>
-        <w:rPr>
-          <w:rFonts w:ascii="Times New Roman" w:hAnsi="Times New Roman" w:cs="Times New Roman"/>
-          <w:sz w:val="24"/>
-        </w:rPr>
-        <w:t xml:space="preserve">Our feed logs 5 types of events, all of which can be found in collabtunes.sql database under the events table.  </w:t>
+        <w:t xml:space="preserve">We also have a profile page </w:t>
+      </w:r>
+      <w:r>
+        <w:rPr>
+          <w:rFonts w:ascii="Times New Roman" w:hAnsi="Times New Roman" w:cs="Times New Roman"/>
+          <w:sz w:val="24"/>
+        </w:rPr>
+        <w:t xml:space="preserve">(My Music) </w:t>
+      </w:r>
+      <w:r>
+        <w:rPr>
+          <w:rFonts w:ascii="Times New Roman" w:hAnsi="Times New Roman" w:cs="Times New Roman"/>
+          <w:sz w:val="24"/>
+        </w:rPr>
+        <w:t xml:space="preserve">where a user can edit all their information (except username). This page shows the albums that a user has under their name as well as giving them an option to add more content.  This page also has a personal newsfeed.  This newsfeed consists of only the events that are associated to that specific user.  If the user clicks the community tab, they are directed to content from the community.  In the community tab, there </w:t>
+      </w:r>
+      <w:r>
+        <w:rPr>
+          <w:rFonts w:ascii="Times New Roman" w:hAnsi="Times New Roman" w:cs="Times New Roman"/>
+          <w:sz w:val="24"/>
+        </w:rPr>
+        <w:t>is</w:t>
+      </w:r>
+      <w:r>
+        <w:rPr>
+          <w:rFonts w:ascii="Times New Roman" w:hAnsi="Times New Roman" w:cs="Times New Roman"/>
+          <w:sz w:val="24"/>
+        </w:rPr>
+        <w:t xml:space="preserve"> a newsfeed that consists of the actions of their collaborators e.g. uploaded a new track</w:t>
+      </w:r>
+      <w:r>
+        <w:rPr>
+          <w:rFonts w:ascii="Times New Roman" w:hAnsi="Times New Roman" w:cs="Times New Roman"/>
+          <w:sz w:val="24"/>
+        </w:rPr>
+        <w:t>, added a new comment etc</w:t>
+      </w:r>
+      <w:r>
+        <w:rPr>
+          <w:rFonts w:ascii="Times New Roman" w:hAnsi="Times New Roman" w:cs="Times New Roman"/>
+          <w:sz w:val="24"/>
+        </w:rPr>
+        <w:t xml:space="preserve">.  </w:t>
+      </w:r>
+      <w:r>
+        <w:rPr>
+          <w:rFonts w:ascii="Times New Roman" w:hAnsi="Times New Roman" w:cs="Times New Roman"/>
+          <w:sz w:val="24"/>
+        </w:rPr>
+        <w:t xml:space="preserve">Our feed logs 5 types of events </w:t>
+      </w:r>
+      <w:r>
+        <w:rPr>
+          <w:rFonts w:ascii="Times New Roman" w:hAnsi="Times New Roman" w:cs="Times New Roman"/>
+          <w:sz w:val="24"/>
+        </w:rPr>
+        <w:t>(technically 6)</w:t>
+      </w:r>
+      <w:r>
+        <w:rPr>
+          <w:rFonts w:ascii="Times New Roman" w:hAnsi="Times New Roman" w:cs="Times New Roman"/>
+          <w:sz w:val="24"/>
+        </w:rPr>
+        <w:t xml:space="preserve">: add album, add comment, add track, add collaborator (both ways, </w:t>
+      </w:r>
+      <w:proofErr w:type="spellStart"/>
+      <w:r>
+        <w:rPr>
+          <w:rFonts w:ascii="Times New Roman" w:hAnsi="Times New Roman" w:cs="Times New Roman"/>
+          <w:sz w:val="24"/>
+        </w:rPr>
+        <w:t>ie</w:t>
+      </w:r>
+      <w:proofErr w:type="spellEnd"/>
+      <w:r>
+        <w:rPr>
+          <w:rFonts w:ascii="Times New Roman" w:hAnsi="Times New Roman" w:cs="Times New Roman"/>
+          <w:sz w:val="24"/>
+        </w:rPr>
+        <w:t>. Event of A collaborating with B and vice versa) and changing genre.</w:t>
       </w:r>
     </w:p>
     <w:p>
@@ -230,7 +429,7 @@
           <w:rFonts w:ascii="Times New Roman" w:hAnsi="Times New Roman" w:cs="Times New Roman"/>
           <w:sz w:val="24"/>
         </w:rPr>
-        <w:t>.  The incentive for collaboration is that it allows a user to add a track to their collaborator’s album.  This connection is bi-</w:t>
+        <w:t xml:space="preserve">.  The incentive for collaboration </w:t>
       </w:r>
       <w:r>
         <w:rPr>
@@ -238,7 +437,21 @@
           <w:sz w:val="24"/>
         </w:rPr>
         <w:lastRenderedPageBreak/>
-        <w:t xml:space="preserve">directional, permission based model such as Facebook.  </w:t>
+        <w:t xml:space="preserve">is that it allows a user to add a track to their collaborator’s album.  This connection is </w:t>
+      </w:r>
+      <w:r>
+        <w:rPr>
+          <w:rFonts w:ascii="Times New Roman" w:hAnsi="Times New Roman" w:cs="Times New Roman"/>
+          <w:sz w:val="24"/>
+        </w:rPr>
+        <w:t xml:space="preserve">a </w:t>
+      </w:r>
+      <w:r>
+        <w:rPr>
+          <w:rFonts w:ascii="Times New Roman" w:hAnsi="Times New Roman" w:cs="Times New Roman"/>
+          <w:sz w:val="24"/>
+        </w:rPr>
+        <w:t xml:space="preserve">bi-directional, permission based model such as Facebook.  </w:t>
       </w:r>
       <w:r>
         <w:rPr>
@@ -268,54 +481,56 @@
           <w:rFonts w:ascii="Times New Roman" w:hAnsi="Times New Roman" w:cs="Times New Roman"/>
           <w:sz w:val="24"/>
         </w:rPr>
-        <w:t xml:space="preserve">When a user creates a new account, they have the ability to pick their favorite genre.  This is presented in a drop-down list to satisfy one of the requirements for this project.  We have also implemented data-validation in our forms that prevent incorrect or blank data from being entered.  </w:t>
-      </w:r>
-      <w:r>
-        <w:rPr>
-          <w:rFonts w:ascii="Times New Roman" w:hAnsi="Times New Roman" w:cs="Times New Roman"/>
-          <w:sz w:val="24"/>
-        </w:rPr>
-        <w:t>We have tested our code on both Mozilla and Chrome browsers and found that our code is compatible with both.</w:t>
-      </w:r>
-    </w:p>
-    <w:p>
-      <w:pPr>
-        <w:jc w:val="both"/>
-        <w:rPr>
-          <w:rFonts w:ascii="Times New Roman" w:hAnsi="Times New Roman" w:cs="Times New Roman"/>
-          <w:sz w:val="24"/>
-        </w:rPr>
-      </w:pPr>
-      <w:r>
-        <w:rPr>
-          <w:rFonts w:ascii="Times New Roman" w:hAnsi="Times New Roman" w:cs="Times New Roman"/>
-          <w:sz w:val="24"/>
-        </w:rPr>
-        <w:t xml:space="preserve">[INSERT MECH TURKS PARAGRAPH </w:t>
-      </w:r>
+        <w:t>When a user creates a new account, they have the ability to pick their favorite genre.  This is presented in a drop-down list to satisfy one of the requirements for this project.  We have also implemented data-validation in our forms that prevent incorrect or blank data from being entered.  We have tested our code on both Mozilla and Chrome browsers and found that our code is compatible with both.</w:t>
+      </w:r>
+    </w:p>
+    <w:p>
+      <w:pPr>
+        <w:jc w:val="both"/>
+        <w:rPr>
+          <w:rFonts w:ascii="Times New Roman" w:hAnsi="Times New Roman" w:cs="Times New Roman"/>
+          <w:sz w:val="24"/>
+        </w:rPr>
+      </w:pPr>
+      <w:r>
+        <w:rPr>
+          <w:rFonts w:ascii="Times New Roman" w:hAnsi="Times New Roman" w:cs="Times New Roman"/>
+          <w:sz w:val="24"/>
+        </w:rPr>
+        <w:t>In regards to Amazon’s Mechanical Turk, we chose crowdsourcing for user testing because workers would be able to provide us with feedback for our website. Having workers look at images or try and populate the database wasn’t really a beneficial or rewarding task, therefore we chose user testing over data manipulation. In the HIT layout, we incorporated a question for the user to answer so that the user would actually have to use the web application and not provide generic feedback.</w:t>
+      </w:r>
+    </w:p>
+    <w:p>
+      <w:pPr>
+        <w:jc w:val="both"/>
+        <w:rPr>
+          <w:rFonts w:ascii="Times New Roman" w:hAnsi="Times New Roman" w:cs="Times New Roman"/>
+          <w:sz w:val="24"/>
+        </w:rPr>
+      </w:pPr>
+      <w:r>
+        <w:rPr>
+          <w:rFonts w:ascii="Times New Roman" w:hAnsi="Times New Roman" w:cs="Times New Roman"/>
+          <w:sz w:val="24"/>
+        </w:rPr>
+        <w:t>We obtained the feedback of 5 unique workers who generally all left positive remarks about the website design and layout. One particular worker said to incorporate ID3 tags from uploaded MP3 files to populate track information. We decided to not pursue that suggestion because our aim for the application is for users to be able to upload tracks that are created by the uploader and thus wouldn’t necessarily have ID3 information and the uploader would want to custom name their track anyways. Another worker stated that there was no text shown in the Collaborator section when the user doesn’t have any collaborators. We now show a message stating that there are no collaborators and to add collaborators through the community page.</w:t>
+      </w:r>
+    </w:p>
+    <w:p>
+      <w:pPr>
+        <w:jc w:val="both"/>
+        <w:rPr>
+          <w:rFonts w:ascii="Times New Roman" w:hAnsi="Times New Roman" w:cs="Times New Roman"/>
+          <w:sz w:val="32"/>
+        </w:rPr>
+      </w:pPr>
       <w:bookmarkStart w:id="0" w:name="_GoBack"/>
       <w:bookmarkEnd w:id="0"/>
       <w:r>
         <w:rPr>
           <w:rFonts w:ascii="Times New Roman" w:hAnsi="Times New Roman" w:cs="Times New Roman"/>
-          <w:sz w:val="24"/>
-        </w:rPr>
-        <w:t xml:space="preserve"> HERE]</w:t>
-      </w:r>
-    </w:p>
-    <w:p>
-      <w:pPr>
-        <w:jc w:val="both"/>
-        <w:rPr>
-          <w:rFonts w:ascii="Times New Roman" w:hAnsi="Times New Roman" w:cs="Times New Roman"/>
           <w:sz w:val="32"/>
         </w:rPr>
-      </w:pPr>
-      <w:r>
-        <w:rPr>
-          <w:rFonts w:ascii="Times New Roman" w:hAnsi="Times New Roman" w:cs="Times New Roman"/>
-          <w:sz w:val="32"/>
-        </w:rPr>
         <w:t>SET UP</w:t>
       </w:r>
     </w:p>
@@ -332,7 +547,23 @@
           <w:rFonts w:ascii="Times New Roman" w:hAnsi="Times New Roman" w:cs="Times New Roman"/>
           <w:sz w:val="24"/>
         </w:rPr>
-        <w:t>Assuming Xampp is installed correctly on your machine:</w:t>
+        <w:t xml:space="preserve">Assuming </w:t>
+      </w:r>
+      <w:proofErr w:type="spellStart"/>
+      <w:r>
+        <w:rPr>
+          <w:rFonts w:ascii="Times New Roman" w:hAnsi="Times New Roman" w:cs="Times New Roman"/>
+          <w:sz w:val="24"/>
+        </w:rPr>
+        <w:t>Xampp</w:t>
+      </w:r>
+      <w:proofErr w:type="spellEnd"/>
+      <w:r>
+        <w:rPr>
+          <w:rFonts w:ascii="Times New Roman" w:hAnsi="Times New Roman" w:cs="Times New Roman"/>
+          <w:sz w:val="24"/>
+        </w:rPr>
+        <w:t xml:space="preserve"> is installed correctly on your machine:</w:t>
       </w:r>
     </w:p>
     <w:p>
@@ -353,7 +584,39 @@
           <w:rFonts w:ascii="Times New Roman" w:hAnsi="Times New Roman" w:cs="Times New Roman"/>
           <w:sz w:val="24"/>
         </w:rPr>
-        <w:t>Unzip CollabTunes.zip to Xampp/htdocs folder</w:t>
+        <w:t xml:space="preserve">Unzip CollabTunes.zip to </w:t>
+      </w:r>
+      <w:proofErr w:type="spellStart"/>
+      <w:r>
+        <w:rPr>
+          <w:rFonts w:ascii="Times New Roman" w:hAnsi="Times New Roman" w:cs="Times New Roman"/>
+          <w:sz w:val="24"/>
+        </w:rPr>
+        <w:t>Xampp</w:t>
+      </w:r>
+      <w:proofErr w:type="spellEnd"/>
+      <w:r>
+        <w:rPr>
+          <w:rFonts w:ascii="Times New Roman" w:hAnsi="Times New Roman" w:cs="Times New Roman"/>
+          <w:sz w:val="24"/>
+        </w:rPr>
+        <w:t>/</w:t>
+      </w:r>
+      <w:proofErr w:type="spellStart"/>
+      <w:r>
+        <w:rPr>
+          <w:rFonts w:ascii="Times New Roman" w:hAnsi="Times New Roman" w:cs="Times New Roman"/>
+          <w:sz w:val="24"/>
+        </w:rPr>
+        <w:t>htdocs</w:t>
+      </w:r>
+      <w:proofErr w:type="spellEnd"/>
+      <w:r>
+        <w:rPr>
+          <w:rFonts w:ascii="Times New Roman" w:hAnsi="Times New Roman" w:cs="Times New Roman"/>
+          <w:sz w:val="24"/>
+        </w:rPr>
+        <w:t xml:space="preserve"> folder</w:t>
       </w:r>
     </w:p>
     <w:p>
@@ -374,7 +637,23 @@
           <w:rFonts w:ascii="Times New Roman" w:hAnsi="Times New Roman" w:cs="Times New Roman"/>
           <w:sz w:val="24"/>
         </w:rPr>
-        <w:t>Inside, it contains a collabtunes.sql file</w:t>
+        <w:t xml:space="preserve">Inside, it contains a </w:t>
+      </w:r>
+      <w:proofErr w:type="spellStart"/>
+      <w:r>
+        <w:rPr>
+          <w:rFonts w:ascii="Times New Roman" w:hAnsi="Times New Roman" w:cs="Times New Roman"/>
+          <w:sz w:val="24"/>
+        </w:rPr>
+        <w:t>collabtunes.sql</w:t>
+      </w:r>
+      <w:proofErr w:type="spellEnd"/>
+      <w:r>
+        <w:rPr>
+          <w:rFonts w:ascii="Times New Roman" w:hAnsi="Times New Roman" w:cs="Times New Roman"/>
+          <w:sz w:val="24"/>
+        </w:rPr>
+        <w:t xml:space="preserve"> file</w:t>
       </w:r>
     </w:p>
     <w:p>
@@ -402,8 +681,17 @@
           <w:rFonts w:ascii="Times New Roman" w:hAnsi="Times New Roman" w:cs="Times New Roman"/>
           <w:sz w:val="24"/>
         </w:rPr>
-        <w:t xml:space="preserve"> called collabtunes</w:t>
-      </w:r>
+        <w:t xml:space="preserve"> called </w:t>
+      </w:r>
+      <w:proofErr w:type="spellStart"/>
+      <w:r>
+        <w:rPr>
+          <w:rFonts w:ascii="Times New Roman" w:hAnsi="Times New Roman" w:cs="Times New Roman"/>
+          <w:sz w:val="24"/>
+        </w:rPr>
+        <w:t>collabtunes</w:t>
+      </w:r>
+      <w:proofErr w:type="spellEnd"/>
     </w:p>
     <w:p>
       <w:pPr>
@@ -423,7 +711,23 @@
           <w:rFonts w:ascii="Times New Roman" w:hAnsi="Times New Roman" w:cs="Times New Roman"/>
           <w:sz w:val="24"/>
         </w:rPr>
-        <w:t>Edit the config.php file to set the correct SERVER_PATH, DB_PASS, and DB_DATBASE</w:t>
+        <w:t xml:space="preserve">Edit the </w:t>
+      </w:r>
+      <w:proofErr w:type="spellStart"/>
+      <w:r>
+        <w:rPr>
+          <w:rFonts w:ascii="Times New Roman" w:hAnsi="Times New Roman" w:cs="Times New Roman"/>
+          <w:sz w:val="24"/>
+        </w:rPr>
+        <w:t>config.php</w:t>
+      </w:r>
+      <w:proofErr w:type="spellEnd"/>
+      <w:r>
+        <w:rPr>
+          <w:rFonts w:ascii="Times New Roman" w:hAnsi="Times New Roman" w:cs="Times New Roman"/>
+          <w:sz w:val="24"/>
+        </w:rPr>
+        <w:t xml:space="preserve"> file to set the correct SERVER_PATH, DB_PASS, and DB_DATBASE</w:t>
       </w:r>
     </w:p>
     <w:p>
@@ -493,14 +797,46 @@
           <w:rFonts w:ascii="Times New Roman" w:hAnsi="Times New Roman" w:cs="Times New Roman"/>
           <w:sz w:val="24"/>
         </w:rPr>
-        <w:t>dit x</w:t>
-      </w:r>
-      <w:r>
-        <w:rPr>
-          <w:rFonts w:ascii="Times New Roman" w:hAnsi="Times New Roman" w:cs="Times New Roman"/>
-          <w:sz w:val="24"/>
-        </w:rPr>
-        <w:t>ampp/php/php.ini file</w:t>
+        <w:t xml:space="preserve">dit </w:t>
+      </w:r>
+      <w:proofErr w:type="spellStart"/>
+      <w:r>
+        <w:rPr>
+          <w:rFonts w:ascii="Times New Roman" w:hAnsi="Times New Roman" w:cs="Times New Roman"/>
+          <w:sz w:val="24"/>
+        </w:rPr>
+        <w:t>x</w:t>
+      </w:r>
+      <w:r>
+        <w:rPr>
+          <w:rFonts w:ascii="Times New Roman" w:hAnsi="Times New Roman" w:cs="Times New Roman"/>
+          <w:sz w:val="24"/>
+        </w:rPr>
+        <w:t>ampp</w:t>
+      </w:r>
+      <w:proofErr w:type="spellEnd"/>
+      <w:r>
+        <w:rPr>
+          <w:rFonts w:ascii="Times New Roman" w:hAnsi="Times New Roman" w:cs="Times New Roman"/>
+          <w:sz w:val="24"/>
+        </w:rPr>
+        <w:t>/</w:t>
+      </w:r>
+      <w:proofErr w:type="spellStart"/>
+      <w:r>
+        <w:rPr>
+          <w:rFonts w:ascii="Times New Roman" w:hAnsi="Times New Roman" w:cs="Times New Roman"/>
+          <w:sz w:val="24"/>
+        </w:rPr>
+        <w:t>php</w:t>
+      </w:r>
+      <w:proofErr w:type="spellEnd"/>
+      <w:r>
+        <w:rPr>
+          <w:rFonts w:ascii="Times New Roman" w:hAnsi="Times New Roman" w:cs="Times New Roman"/>
+          <w:sz w:val="24"/>
+        </w:rPr>
+        <w:t>/php.ini file</w:t>
       </w:r>
     </w:p>
     <w:p>
@@ -521,7 +857,23 @@
           <w:rFonts w:ascii="Times New Roman" w:hAnsi="Times New Roman" w:cs="Times New Roman"/>
           <w:sz w:val="24"/>
         </w:rPr>
-        <w:t>Set upload_max_filesize=50M</w:t>
+        <w:t xml:space="preserve">Set </w:t>
+      </w:r>
+      <w:proofErr w:type="spellStart"/>
+      <w:r>
+        <w:rPr>
+          <w:rFonts w:ascii="Times New Roman" w:hAnsi="Times New Roman" w:cs="Times New Roman"/>
+          <w:sz w:val="24"/>
+        </w:rPr>
+        <w:t>upload_max_filesize</w:t>
+      </w:r>
+      <w:proofErr w:type="spellEnd"/>
+      <w:r>
+        <w:rPr>
+          <w:rFonts w:ascii="Times New Roman" w:hAnsi="Times New Roman" w:cs="Times New Roman"/>
+          <w:sz w:val="24"/>
+        </w:rPr>
+        <w:t>=50M</w:t>
       </w:r>
     </w:p>
     <w:p>
@@ -542,7 +894,23 @@
           <w:rFonts w:ascii="Times New Roman" w:hAnsi="Times New Roman" w:cs="Times New Roman"/>
           <w:sz w:val="24"/>
         </w:rPr>
-        <w:t>Set post_max_size=50M</w:t>
+        <w:t xml:space="preserve">Set </w:t>
+      </w:r>
+      <w:proofErr w:type="spellStart"/>
+      <w:r>
+        <w:rPr>
+          <w:rFonts w:ascii="Times New Roman" w:hAnsi="Times New Roman" w:cs="Times New Roman"/>
+          <w:sz w:val="24"/>
+        </w:rPr>
+        <w:t>post_max_size</w:t>
+      </w:r>
+      <w:proofErr w:type="spellEnd"/>
+      <w:r>
+        <w:rPr>
+          <w:rFonts w:ascii="Times New Roman" w:hAnsi="Times New Roman" w:cs="Times New Roman"/>
+          <w:sz w:val="24"/>
+        </w:rPr>
+        <w:t>=50M</w:t>
       </w:r>
     </w:p>
     <w:p>
@@ -563,6 +931,7 @@
           <w:rFonts w:ascii="Times New Roman" w:hAnsi="Times New Roman" w:cs="Times New Roman"/>
           <w:sz w:val="24"/>
         </w:rPr>
+        <w:lastRenderedPageBreak/>
         <w:t>Restart your apache server</w:t>
       </w:r>
       <w:r>
@@ -612,7 +981,39 @@
           <w:rFonts w:ascii="Times New Roman" w:hAnsi="Times New Roman" w:cs="Times New Roman"/>
           <w:sz w:val="24"/>
         </w:rPr>
-        <w:t>Edit /Applications/XAMPP/xamppfiles/etc/php.ini</w:t>
+        <w:t>Edit /Applications/XAMPP/</w:t>
+      </w:r>
+      <w:proofErr w:type="spellStart"/>
+      <w:r>
+        <w:rPr>
+          <w:rFonts w:ascii="Times New Roman" w:hAnsi="Times New Roman" w:cs="Times New Roman"/>
+          <w:sz w:val="24"/>
+        </w:rPr>
+        <w:t>xamppfiles</w:t>
+      </w:r>
+      <w:proofErr w:type="spellEnd"/>
+      <w:r>
+        <w:rPr>
+          <w:rFonts w:ascii="Times New Roman" w:hAnsi="Times New Roman" w:cs="Times New Roman"/>
+          <w:sz w:val="24"/>
+        </w:rPr>
+        <w:t>/</w:t>
+      </w:r>
+      <w:proofErr w:type="spellStart"/>
+      <w:r>
+        <w:rPr>
+          <w:rFonts w:ascii="Times New Roman" w:hAnsi="Times New Roman" w:cs="Times New Roman"/>
+          <w:sz w:val="24"/>
+        </w:rPr>
+        <w:t>etc</w:t>
+      </w:r>
+      <w:proofErr w:type="spellEnd"/>
+      <w:r>
+        <w:rPr>
+          <w:rFonts w:ascii="Times New Roman" w:hAnsi="Times New Roman" w:cs="Times New Roman"/>
+          <w:sz w:val="24"/>
+        </w:rPr>
+        <w:t>/php.ini</w:t>
       </w:r>
     </w:p>
     <w:p>
@@ -633,7 +1034,23 @@
           <w:rFonts w:ascii="Times New Roman" w:hAnsi="Times New Roman" w:cs="Times New Roman"/>
           <w:sz w:val="24"/>
         </w:rPr>
-        <w:t>Set upload_max_filesize=50M</w:t>
+        <w:t xml:space="preserve">Set </w:t>
+      </w:r>
+      <w:proofErr w:type="spellStart"/>
+      <w:r>
+        <w:rPr>
+          <w:rFonts w:ascii="Times New Roman" w:hAnsi="Times New Roman" w:cs="Times New Roman"/>
+          <w:sz w:val="24"/>
+        </w:rPr>
+        <w:t>upload_max_filesize</w:t>
+      </w:r>
+      <w:proofErr w:type="spellEnd"/>
+      <w:r>
+        <w:rPr>
+          <w:rFonts w:ascii="Times New Roman" w:hAnsi="Times New Roman" w:cs="Times New Roman"/>
+          <w:sz w:val="24"/>
+        </w:rPr>
+        <w:t>=50M</w:t>
       </w:r>
     </w:p>
     <w:p>
@@ -654,7 +1071,23 @@
           <w:rFonts w:ascii="Times New Roman" w:hAnsi="Times New Roman" w:cs="Times New Roman"/>
           <w:sz w:val="24"/>
         </w:rPr>
-        <w:t>Set post_max_size=50M</w:t>
+        <w:t xml:space="preserve">Set </w:t>
+      </w:r>
+      <w:proofErr w:type="spellStart"/>
+      <w:r>
+        <w:rPr>
+          <w:rFonts w:ascii="Times New Roman" w:hAnsi="Times New Roman" w:cs="Times New Roman"/>
+          <w:sz w:val="24"/>
+        </w:rPr>
+        <w:t>post_max_size</w:t>
+      </w:r>
+      <w:proofErr w:type="spellEnd"/>
+      <w:r>
+        <w:rPr>
+          <w:rFonts w:ascii="Times New Roman" w:hAnsi="Times New Roman" w:cs="Times New Roman"/>
+          <w:sz w:val="24"/>
+        </w:rPr>
+        <w:t>=50M</w:t>
       </w:r>
     </w:p>
     <w:p>
@@ -738,7 +1171,7 @@
 </file>
 
 <file path=word/numbering.xml><?xml version="1.0" encoding="utf-8"?>
-<w:numbering xmlns:wpc="http://schemas.microsoft.com/office/word/2010/wordprocessingCanvas" xmlns:mc="http://schemas.openxmlformats.org/markup-compatibility/2006" xmlns:o="urn:schemas-microsoft-com:office:office" xmlns:r="http://schemas.openxmlformats.org/officeDocument/2006/relationships" xmlns:m="http://schemas.openxmlformats.org/officeDocument/2006/math" xmlns:v="urn:schemas-microsoft-com:vml" xmlns:wp14="http://schemas.microsoft.com/office/word/2010/wordprocessingDrawing" xmlns:wp="http://schemas.openxmlformats.org/drawingml/2006/wordprocessingDrawing" xmlns:w10="urn:schemas-microsoft-com:office:word" xmlns:w="http://schemas.openxmlformats.org/wordprocessingml/2006/main" xmlns:w14="http://schemas.microsoft.com/office/word/2010/wordml" xmlns:wpg="http://schemas.microsoft.com/office/word/2010/wordprocessingGroup" xmlns:wpi="http://schemas.microsoft.com/office/word/2010/wordprocessingInk" xmlns:wne="http://schemas.microsoft.com/office/word/2006/wordml" xmlns:wps="http://schemas.microsoft.com/office/word/2010/wordprocessingShape" mc:Ignorable="w14 wp14">
+<w:numbering xmlns:wpc="http://schemas.microsoft.com/office/word/2010/wordprocessingCanvas" xmlns:mc="http://schemas.openxmlformats.org/markup-compatibility/2006" xmlns:o="urn:schemas-microsoft-com:office:office" xmlns:r="http://schemas.openxmlformats.org/officeDocument/2006/relationships" xmlns:m="http://schemas.openxmlformats.org/officeDocument/2006/math" xmlns:v="urn:schemas-microsoft-com:vml" xmlns:wp14="http://schemas.microsoft.com/office/word/2010/wordprocessingDrawing" xmlns:wp="http://schemas.openxmlformats.org/drawingml/2006/wordprocessingDrawing" xmlns:w10="urn:schemas-microsoft-com:office:word" xmlns:w="http://schemas.openxmlformats.org/wordprocessingml/2006/main" xmlns:w14="http://schemas.microsoft.com/office/word/2010/wordml" xmlns:w15="http://schemas.microsoft.com/office/word/2012/wordml" xmlns:wpg="http://schemas.microsoft.com/office/word/2010/wordprocessingGroup" xmlns:wpi="http://schemas.microsoft.com/office/word/2010/wordprocessingInk" xmlns:wne="http://schemas.microsoft.com/office/word/2006/wordml" xmlns:wps="http://schemas.microsoft.com/office/word/2010/wordprocessingShape" mc:Ignorable="w14 w15 wp14">
   <w:abstractNum w:abstractNumId="0">
     <w:nsid w:val="023A2920"/>
     <w:multiLevelType w:val="hybridMultilevel"/>
@@ -835,7 +1268,7 @@
 </file>
 
 <file path=word/styles.xml><?xml version="1.0" encoding="utf-8"?>
-<w:styles xmlns:mc="http://schemas.openxmlformats.org/markup-compatibility/2006" xmlns:r="http://schemas.openxmlformats.org/officeDocument/2006/relationships" xmlns:w="http://schemas.openxmlformats.org/wordprocessingml/2006/main" xmlns:w14="http://schemas.microsoft.com/office/word/2010/wordml" mc:Ignorable="w14">
+<w:styles xmlns:mc="http://schemas.openxmlformats.org/markup-compatibility/2006" xmlns:r="http://schemas.openxmlformats.org/officeDocument/2006/relationships" xmlns:w="http://schemas.openxmlformats.org/wordprocessingml/2006/main" xmlns:w14="http://schemas.microsoft.com/office/word/2010/wordml" xmlns:w15="http://schemas.microsoft.com/office/word/2012/wordml" mc:Ignorable="w14 w15">
   <w:docDefaults>
     <w:rPrDefault>
       <w:rPr>
@@ -851,345 +1284,378 @@
       </w:pPr>
     </w:pPrDefault>
   </w:docDefaults>
-  <w:latentStyles w:defLockedState="0" w:defUIPriority="99" w:defSemiHidden="1" w:defUnhideWhenUsed="1" w:defQFormat="0" w:count="267">
-    <w:lsdException w:name="Normal" w:semiHidden="0" w:uiPriority="0" w:unhideWhenUsed="0" w:qFormat="1"/>
-    <w:lsdException w:name="heading 1" w:semiHidden="0" w:uiPriority="9" w:unhideWhenUsed="0" w:qFormat="1"/>
-    <w:lsdException w:name="heading 2" w:uiPriority="9" w:qFormat="1"/>
-    <w:lsdException w:name="heading 3" w:uiPriority="9" w:qFormat="1"/>
-    <w:lsdException w:name="heading 4" w:uiPriority="9" w:qFormat="1"/>
-    <w:lsdException w:name="heading 5" w:uiPriority="9" w:qFormat="1"/>
-    <w:lsdException w:name="heading 6" w:uiPriority="9" w:qFormat="1"/>
-    <w:lsdException w:name="heading 7" w:uiPriority="9" w:qFormat="1"/>
-    <w:lsdException w:name="heading 8" w:uiPriority="9" w:qFormat="1"/>
-    <w:lsdException w:name="heading 9" w:uiPriority="9" w:qFormat="1"/>
-    <w:lsdException w:name="toc 1" w:uiPriority="39"/>
-    <w:lsdException w:name="toc 2" w:uiPriority="39"/>
-    <w:lsdException w:name="toc 3" w:uiPriority="39"/>
-    <w:lsdException w:name="toc 4" w:uiPriority="39"/>
-    <w:lsdException w:name="toc 5" w:uiPriority="39"/>
-    <w:lsdException w:name="toc 6" w:uiPriority="39"/>
-    <w:lsdException w:name="toc 7" w:uiPriority="39"/>
-    <w:lsdException w:name="toc 8" w:uiPriority="39"/>
-    <w:lsdException w:name="toc 9" w:uiPriority="39"/>
-    <w:lsdException w:name="caption" w:uiPriority="35" w:qFormat="1"/>
-    <w:lsdException w:name="Title" w:semiHidden="0" w:uiPriority="10" w:unhideWhenUsed="0" w:qFormat="1"/>
-    <w:lsdException w:name="Default Paragraph Font" w:uiPriority="1"/>
-    <w:lsdException w:name="Subtitle" w:semiHidden="0" w:uiPriority="11" w:unhideWhenUsed="0" w:qFormat="1"/>
-    <w:lsdException w:name="Strong" w:semiHidden="0" w:uiPriority="22" w:unhideWhenUsed="0" w:qFormat="1"/>
-    <w:lsdException w:name="Emphasis" w:semiHidden="0" w:uiPriority="20" w:unhideWhenUsed="0" w:qFormat="1"/>
-    <w:lsdException w:name="Table Grid" w:semiHidden="0" w:uiPriority="59" w:unhideWhenUsed="0"/>
-    <w:lsdException w:name="Placeholder Text" w:unhideWhenUsed="0"/>
-    <w:lsdException w:name="No Spacing" w:semiHidden="0" w:uiPriority="1" w:unhideWhenUsed="0" w:qFormat="1"/>
-    <w:lsdException w:name="Light Shading" w:semiHidden="0" w:uiPriority="60" w:unhideWhenUsed="0"/>
-    <w:lsdException w:name="Light List" w:semiHidden="0" w:uiPriority="61" w:unhideWhenUsed="0"/>
-    <w:lsdException w:name="Light Grid" w:semiHidden="0" w:uiPriority="62" w:unhideWhenUsed="0"/>
-    <w:lsdException w:name="Medium Shading 1" w:semiHidden="0" w:uiPriority="63" w:unhideWhenUsed="0"/>
-    <w:lsdException w:name="Medium Shading 2" w:semiHidden="0" w:uiPriority="64" w:unhideWhenUsed="0"/>
-    <w:lsdException w:name="Medium List 1" w:semiHidden="0" w:uiPriority="65" w:unhideWhenUsed="0"/>
-    <w:lsdException w:name="Medium List 2" w:semiHidden="0" w:uiPriority="66" w:unhideWhenUsed="0"/>
-    <w:lsdException w:name="Medium Grid 1" w:semiHidden="0" w:uiPriority="67" w:unhideWhenUsed="0"/>
-    <w:lsdException w:name="Medium Grid 2" w:semiHidden="0" w:uiPriority="68" w:unhideWhenUsed="0"/>
-    <w:lsdException w:name="Medium Grid 3" w:semiHidden="0" w:uiPriority="69" w:unhideWhenUsed="0"/>
-    <w:lsdException w:name="Dark List" w:semiHidden="0" w:uiPriority="70" w:unhideWhenUsed="0"/>
-    <w:lsdException w:name="Colorful Shading" w:semiHidden="0" w:uiPriority="71" w:unhideWhenUsed="0"/>
-    <w:lsdException w:name="Colorful List" w:semiHidden="0" w:uiPriority="72" w:unhideWhenUsed="0"/>
-    <w:lsdException w:name="Colorful Grid" w:semiHidden="0" w:uiPriority="73" w:unhideWhenUsed="0"/>
-    <w:lsdException w:name="Light Shading Accent 1" w:semiHidden="0" w:uiPriority="60" w:unhideWhenUsed="0"/>
-    <w:lsdException w:name="Light List Accent 1" w:semiHidden="0" w:uiPriority="61" w:unhideWhenUsed="0"/>
-    <w:lsdException w:name="Light Grid Accent 1" w:semiHidden="0" w:uiPriority="62" w:unhideWhenUsed="0"/>
-    <w:lsdException w:name="Medium Shading 1 Accent 1" w:semiHidden="0" w:uiPriority="63" w:unhideWhenUsed="0"/>
-    <w:lsdException w:name="Medium Shading 2 Accent 1" w:semiHidden="0" w:uiPriority="64" w:unhideWhenUsed="0"/>
-    <w:lsdException w:name="Medium List 1 Accent 1" w:semiHidden="0" w:uiPriority="65" w:unhideWhenUsed="0"/>
-    <w:lsdException w:name="Revision" w:unhideWhenUsed="0"/>
-    <w:lsdException w:name="List Paragraph" w:semiHidden="0" w:uiPriority="34" w:unhideWhenUsed="0" w:qFormat="1"/>
-    <w:lsdException w:name="Quote" w:semiHidden="0" w:uiPriority="29" w:unhideWhenUsed="0" w:qFormat="1"/>
-    <w:lsdException w:name="Intense Quote" w:semiHidden="0" w:uiPriority="30" w:unhideWhenUsed="0" w:qFormat="1"/>
-    <w:lsdException w:name="Medium List 2 Accent 1" w:semiHidden="0" w:uiPriority="66" w:unhideWhenUsed="0"/>
-    <w:lsdException w:name="Medium Grid 1 Accent 1" w:semiHidden="0" w:uiPriority="67" w:unhideWhenUsed="0"/>
-    <w:lsdException w:name="Medium Grid 2 Accent 1" w:semiHidden="0" w:uiPriority="68" w:unhideWhenUsed="0"/>
-    <w:lsdException w:name="Medium Grid 3 Accent 1" w:semiHidden="0" w:uiPriority="69" w:unhideWhenUsed="0"/>
-    <w:lsdException w:name="Dark List Accent 1" w:semiHidden="0" w:uiPriority="70" w:unhideWhenUsed="0"/>
-    <w:lsdException w:name="Colorful Shading Accent 1" w:semiHidden="0" w:uiPriority="71" w:unhideWhenUsed="0"/>
-    <w:lsdException w:name="Colorful List Accent 1" w:semiHidden="0" w:uiPriority="72" w:unhideWhenUsed="0"/>
-    <w:lsdException w:name="Colorful Grid Accent 1" w:semiHidden="0" w:uiPriority="73" w:unhideWhenUsed="0"/>
-    <w:lsdException w:name="Light Shading Accent 2" w:semiHidden="0" w:uiPriority="60" w:unhideWhenUsed="0"/>
-    <w:lsdException w:name="Light List Accent 2" w:semiHidden="0" w:uiPriority="61" w:unhideWhenUsed="0"/>
-    <w:lsdException w:name="Light Grid Accent 2" w:semiHidden="0" w:uiPriority="62" w:unhideWhenUsed="0"/>
-    <w:lsdException w:name="Medium Shading 1 Accent 2" w:semiHidden="0" w:uiPriority="63" w:unhideWhenUsed="0"/>
-    <w:lsdException w:name="Medium Shading 2 Accent 2" w:semiHidden="0" w:uiPriority="64" w:unhideWhenUsed="0"/>
-    <w:lsdException w:name="Medium List 1 Accent 2" w:semiHidden="0" w:uiPriority="65" w:unhideWhenUsed="0"/>
-    <w:lsdException w:name="Medium List 2 Accent 2" w:semiHidden="0" w:uiPriority="66" w:unhideWhenUsed="0"/>
-    <w:lsdException w:name="Medium Grid 1 Accent 2" w:semiHidden="0" w:uiPriority="67" w:unhideWhenUsed="0"/>
-    <w:lsdException w:name="Medium Grid 2 Accent 2" w:semiHidden="0" w:uiPriority="68" w:unhideWhenUsed="0"/>
-    <w:lsdException w:name="Medium Grid 3 Accent 2" w:semiHidden="0" w:uiPriority="69" w:unhideWhenUsed="0"/>
-    <w:lsdException w:name="Dark List Accent 2" w:semiHidden="0" w:uiPriority="70" w:unhideWhenUsed="0"/>
-    <w:lsdException w:name="Colorful Shading Accent 2" w:semiHidden="0" w:uiPriority="71" w:unhideWhenUsed="0"/>
-    <w:lsdException w:name="Colorful List Accent 2" w:semiHidden="0" w:uiPriority="72" w:unhideWhenUsed="0"/>
-    <w:lsdException w:name="Colorful Grid Accent 2" w:semiHidden="0" w:uiPriority="73" w:unhideWhenUsed="0"/>
-    <w:lsdException w:name="Light Shading Accent 3" w:semiHidden="0" w:uiPriority="60" w:unhideWhenUsed="0"/>
-    <w:lsdException w:name="Light List Accent 3" w:semiHidden="0" w:uiPriority="61" w:unhideWhenUsed="0"/>
-    <w:lsdException w:name="Light Grid Accent 3" w:semiHidden="0" w:uiPriority="62" w:unhideWhenUsed="0"/>
-    <w:lsdException w:name="Medium Shading 1 Accent 3" w:semiHidden="0" w:uiPriority="63" w:unhideWhenUsed="0"/>
-    <w:lsdException w:name="Medium Shading 2 Accent 3" w:semiHidden="0" w:uiPriority="64" w:unhideWhenUsed="0"/>
-    <w:lsdException w:name="Medium List 1 Accent 3" w:semiHidden="0" w:uiPriority="65" w:unhideWhenUsed="0"/>
-    <w:lsdException w:name="Medium List 2 Accent 3" w:semiHidden="0" w:uiPriority="66" w:unhideWhenUsed="0"/>
-    <w:lsdException w:name="Medium Grid 1 Accent 3" w:semiHidden="0" w:uiPriority="67" w:unhideWhenUsed="0"/>
-    <w:lsdException w:name="Medium Grid 2 Accent 3" w:semiHidden="0" w:uiPriority="68" w:unhideWhenUsed="0"/>
-    <w:lsdException w:name="Medium Grid 3 Accent 3" w:semiHidden="0" w:uiPriority="69" w:unhideWhenUsed="0"/>
-    <w:lsdException w:name="Dark List Accent 3" w:semiHidden="0" w:uiPriority="70" w:unhideWhenUsed="0"/>
-    <w:lsdException w:name="Colorful Shading Accent 3" w:semiHidden="0" w:uiPriority="71" w:unhideWhenUsed="0"/>
-    <w:lsdException w:name="Colorful List Accent 3" w:semiHidden="0" w:uiPriority="72" w:unhideWhenUsed="0"/>
-    <w:lsdException w:name="Colorful Grid Accent 3" w:semiHidden="0" w:uiPriority="73" w:unhideWhenUsed="0"/>
-    <w:lsdException w:name="Light Shading Accent 4" w:semiHidden="0" w:uiPriority="60" w:unhideWhenUsed="0"/>
-    <w:lsdException w:name="Light List Accent 4" w:semiHidden="0" w:uiPriority="61" w:unhideWhenUsed="0"/>
-    <w:lsdException w:name="Light Grid Accent 4" w:semiHidden="0" w:uiPriority="62" w:unhideWhenUsed="0"/>
-    <w:lsdException w:name="Medium Shading 1 Accent 4" w:semiHidden="0" w:uiPriority="63" w:unhideWhenUsed="0"/>
-    <w:lsdException w:name="Medium Shading 2 Accent 4" w:semiHidden="0" w:uiPriority="64" w:unhideWhenUsed="0"/>
-    <w:lsdException w:name="Medium List 1 Accent 4" w:semiHidden="0" w:uiPriority="65" w:unhideWhenUsed="0"/>
-    <w:lsdException w:name="Medium List 2 Accent 4" w:semiHidden="0" w:uiPriority="66" w:unhideWhenUsed="0"/>
-    <w:lsdException w:name="Medium Grid 1 Accent 4" w:semiHidden="0" w:uiPriority="67" w:unhideWhenUsed="0"/>
-    <w:lsdException w:name="Medium Grid 2 Accent 4" w:semiHidden="0" w:uiPriority="68" w:unhideWhenUsed="0"/>
-    <w:lsdException w:name="Medium Grid 3 Accent 4" w:semiHidden="0" w:uiPriority="69" w:unhideWhenUsed="0"/>
-    <w:lsdException w:name="Dark List Accent 4" w:semiHidden="0" w:uiPriority="70" w:unhideWhenUsed="0"/>
-    <w:lsdException w:name="Colorful Shading Accent 4" w:semiHidden="0" w:uiPriority="71" w:unhideWhenUsed="0"/>
-    <w:lsdException w:name="Colorful List Accent 4" w:semiHidden="0" w:uiPriority="72" w:unhideWhenUsed="0"/>
-    <w:lsdException w:name="Colorful Grid Accent 4" w:semiHidden="0" w:uiPriority="73" w:unhideWhenUsed="0"/>
-    <w:lsdException w:name="Light Shading Accent 5" w:semiHidden="0" w:uiPriority="60" w:unhideWhenUsed="0"/>
-    <w:lsdException w:name="Light List Accent 5" w:semiHidden="0" w:uiPriority="61" w:unhideWhenUsed="0"/>
-    <w:lsdException w:name="Light Grid Accent 5" w:semiHidden="0" w:uiPriority="62" w:unhideWhenUsed="0"/>
-    <w:lsdException w:name="Medium Shading 1 Accent 5" w:semiHidden="0" w:uiPriority="63" w:unhideWhenUsed="0"/>
-    <w:lsdException w:name="Medium Shading 2 Accent 5" w:semiHidden="0" w:uiPriority="64" w:unhideWhenUsed="0"/>
-    <w:lsdException w:name="Medium List 1 Accent 5" w:semiHidden="0" w:uiPriority="65" w:unhideWhenUsed="0"/>
-    <w:lsdException w:name="Medium List 2 Accent 5" w:semiHidden="0" w:uiPriority="66" w:unhideWhenUsed="0"/>
-    <w:lsdException w:name="Medium Grid 1 Accent 5" w:semiHidden="0" w:uiPriority="67" w:unhideWhenUsed="0"/>
-    <w:lsdException w:name="Medium Grid 2 Accent 5" w:semiHidden="0" w:uiPriority="68" w:unhideWhenUsed="0"/>
-    <w:lsdException w:name="Medium Grid 3 Accent 5" w:semiHidden="0" w:uiPriority="69" w:unhideWhenUsed="0"/>
-    <w:lsdException w:name="Dark List Accent 5" w:semiHidden="0" w:uiPriority="70" w:unhideWhenUsed="0"/>
-    <w:lsdException w:name="Colorful Shading Accent 5" w:semiHidden="0" w:uiPriority="71" w:unhideWhenUsed="0"/>
-    <w:lsdException w:name="Colorful List Accent 5" w:semiHidden="0" w:uiPriority="72" w:unhideWhenUsed="0"/>
-    <w:lsdException w:name="Colorful Grid Accent 5" w:semiHidden="0" w:uiPriority="73" w:unhideWhenUsed="0"/>
-    <w:lsdException w:name="Light Shading Accent 6" w:semiHidden="0" w:uiPriority="60" w:unhideWhenUsed="0"/>
-    <w:lsdException w:name="Light List Accent 6" w:semiHidden="0" w:uiPriority="61" w:unhideWhenUsed="0"/>
-    <w:lsdException w:name="Light Grid Accent 6" w:semiHidden="0" w:uiPriority="62" w:unhideWhenUsed="0"/>
-    <w:lsdException w:name="Medium Shading 1 Accent 6" w:semiHidden="0" w:uiPriority="63" w:unhideWhenUsed="0"/>
-    <w:lsdException w:name="Medium Shading 2 Accent 6" w:semiHidden="0" w:uiPriority="64" w:unhideWhenUsed="0"/>
-    <w:lsdException w:name="Medium List 1 Accent 6" w:semiHidden="0" w:uiPriority="65" w:unhideWhenUsed="0"/>
-    <w:lsdException w:name="Medium List 2 Accent 6" w:semiHidden="0" w:uiPriority="66" w:unhideWhenUsed="0"/>
-    <w:lsdException w:name="Medium Grid 1 Accent 6" w:semiHidden="0" w:uiPriority="67" w:unhideWhenUsed="0"/>
-    <w:lsdException w:name="Medium Grid 2 Accent 6" w:semiHidden="0" w:uiPriority="68" w:unhideWhenUsed="0"/>
-    <w:lsdException w:name="Medium Grid 3 Accent 6" w:semiHidden="0" w:uiPriority="69" w:unhideWhenUsed="0"/>
-    <w:lsdException w:name="Dark List Accent 6" w:semiHidden="0" w:uiPriority="70" w:unhideWhenUsed="0"/>
-    <w:lsdException w:name="Colorful Shading Accent 6" w:semiHidden="0" w:uiPriority="71" w:unhideWhenUsed="0"/>
-    <w:lsdException w:name="Colorful List Accent 6" w:semiHidden="0" w:uiPriority="72" w:unhideWhenUsed="0"/>
-    <w:lsdException w:name="Colorful Grid Accent 6" w:semiHidden="0" w:uiPriority="73" w:unhideWhenUsed="0"/>
-    <w:lsdException w:name="Subtle Emphasis" w:semiHidden="0" w:uiPriority="19" w:unhideWhenUsed="0" w:qFormat="1"/>
-    <w:lsdException w:name="Intense Emphasis" w:semiHidden="0" w:uiPriority="21" w:unhideWhenUsed="0" w:qFormat="1"/>
-    <w:lsdException w:name="Subtle Reference" w:semiHidden="0" w:uiPriority="31" w:unhideWhenUsed="0" w:qFormat="1"/>
-    <w:lsdException w:name="Intense Reference" w:semiHidden="0" w:uiPriority="32" w:unhideWhenUsed="0" w:qFormat="1"/>
-    <w:lsdException w:name="Book Title" w:semiHidden="0" w:uiPriority="33" w:unhideWhenUsed="0" w:qFormat="1"/>
-    <w:lsdException w:name="Bibliography" w:uiPriority="37"/>
-    <w:lsdException w:name="TOC Heading" w:uiPriority="39" w:qFormat="1"/>
-  </w:latentStyles>
-  <w:style w:type="paragraph" w:default="1" w:styleId="Normal">
-    <w:name w:val="Normal"/>
-    <w:qFormat/>
-  </w:style>
-  <w:style w:type="character" w:default="1" w:styleId="DefaultParagraphFont">
-    <w:name w:val="Default Paragraph Font"/>
-    <w:uiPriority w:val="1"/>
-    <w:semiHidden/>
-    <w:unhideWhenUsed/>
-  </w:style>
-  <w:style w:type="table" w:default="1" w:styleId="TableNormal">
-    <w:name w:val="Normal Table"/>
-    <w:uiPriority w:val="99"/>
-    <w:semiHidden/>
-    <w:unhideWhenUsed/>
-    <w:tblPr>
-      <w:tblInd w:w="0" w:type="dxa"/>
-      <w:tblCellMar>
-        <w:top w:w="0" w:type="dxa"/>
-        <w:left w:w="108" w:type="dxa"/>
-        <w:bottom w:w="0" w:type="dxa"/>
-        <w:right w:w="108" w:type="dxa"/>
-      </w:tblCellMar>
-    </w:tblPr>
-  </w:style>
-  <w:style w:type="numbering" w:default="1" w:styleId="NoList">
-    <w:name w:val="No List"/>
-    <w:uiPriority w:val="99"/>
-    <w:semiHidden/>
-    <w:unhideWhenUsed/>
-  </w:style>
-  <w:style w:type="paragraph" w:styleId="ListParagraph">
-    <w:name w:val="List Paragraph"/>
-    <w:basedOn w:val="Normal"/>
-    <w:uiPriority w:val="34"/>
-    <w:qFormat/>
-    <w:rsid w:val="006B04AA"/>
-    <w:pPr>
-      <w:ind w:left="720"/>
-      <w:contextualSpacing/>
-    </w:pPr>
-  </w:style>
-</w:styles>
-</file>
-
-<file path=word/stylesWithEffects.xml><?xml version="1.0" encoding="utf-8"?>
-<w:styles xmlns:wpc="http://schemas.microsoft.com/office/word/2010/wordprocessingCanvas" xmlns:mc="http://schemas.openxmlformats.org/markup-compatibility/2006" xmlns:o="urn:schemas-microsoft-com:office:office" xmlns:r="http://schemas.openxmlformats.org/officeDocument/2006/relationships" xmlns:m="http://schemas.openxmlformats.org/officeDocument/2006/math" xmlns:v="urn:schemas-microsoft-com:vml" xmlns:wp14="http://schemas.microsoft.com/office/word/2010/wordprocessingDrawing" xmlns:wp="http://schemas.openxmlformats.org/drawingml/2006/wordprocessingDrawing" xmlns:w10="urn:schemas-microsoft-com:office:word" xmlns:w="http://schemas.openxmlformats.org/wordprocessingml/2006/main" xmlns:w14="http://schemas.microsoft.com/office/word/2010/wordml" xmlns:wpg="http://schemas.microsoft.com/office/word/2010/wordprocessingGroup" xmlns:wpi="http://schemas.microsoft.com/office/word/2010/wordprocessingInk" xmlns:wne="http://schemas.microsoft.com/office/word/2006/wordml" xmlns:wps="http://schemas.microsoft.com/office/word/2010/wordprocessingShape" mc:Ignorable="w14 wp14">
-  <w:docDefaults>
-    <w:rPrDefault>
-      <w:rPr>
-        <w:rFonts w:asciiTheme="minorHAnsi" w:eastAsiaTheme="minorHAnsi" w:hAnsiTheme="minorHAnsi" w:cstheme="minorBidi"/>
-        <w:sz w:val="22"/>
-        <w:szCs w:val="22"/>
-        <w:lang w:val="en-US" w:eastAsia="en-US" w:bidi="ar-SA"/>
-      </w:rPr>
-    </w:rPrDefault>
-    <w:pPrDefault>
-      <w:pPr>
-        <w:spacing w:after="200" w:line="276" w:lineRule="auto"/>
-      </w:pPr>
-    </w:pPrDefault>
-  </w:docDefaults>
-  <w:latentStyles w:defLockedState="0" w:defUIPriority="99" w:defSemiHidden="1" w:defUnhideWhenUsed="1" w:defQFormat="0" w:count="267">
-    <w:lsdException w:name="Normal" w:semiHidden="0" w:uiPriority="0" w:unhideWhenUsed="0" w:qFormat="1"/>
-    <w:lsdException w:name="heading 1" w:semiHidden="0" w:uiPriority="9" w:unhideWhenUsed="0" w:qFormat="1"/>
-    <w:lsdException w:name="heading 2" w:uiPriority="9" w:qFormat="1"/>
-    <w:lsdException w:name="heading 3" w:uiPriority="9" w:qFormat="1"/>
-    <w:lsdException w:name="heading 4" w:uiPriority="9" w:qFormat="1"/>
-    <w:lsdException w:name="heading 5" w:uiPriority="9" w:qFormat="1"/>
-    <w:lsdException w:name="heading 6" w:uiPriority="9" w:qFormat="1"/>
-    <w:lsdException w:name="heading 7" w:uiPriority="9" w:qFormat="1"/>
-    <w:lsdException w:name="heading 8" w:uiPriority="9" w:qFormat="1"/>
-    <w:lsdException w:name="heading 9" w:uiPriority="9" w:qFormat="1"/>
-    <w:lsdException w:name="toc 1" w:uiPriority="39"/>
-    <w:lsdException w:name="toc 2" w:uiPriority="39"/>
-    <w:lsdException w:name="toc 3" w:uiPriority="39"/>
-    <w:lsdException w:name="toc 4" w:uiPriority="39"/>
-    <w:lsdException w:name="toc 5" w:uiPriority="39"/>
-    <w:lsdException w:name="toc 6" w:uiPriority="39"/>
-    <w:lsdException w:name="toc 7" w:uiPriority="39"/>
-    <w:lsdException w:name="toc 8" w:uiPriority="39"/>
-    <w:lsdException w:name="toc 9" w:uiPriority="39"/>
-    <w:lsdException w:name="caption" w:uiPriority="35" w:qFormat="1"/>
-    <w:lsdException w:name="Title" w:semiHidden="0" w:uiPriority="10" w:unhideWhenUsed="0" w:qFormat="1"/>
-    <w:lsdException w:name="Default Paragraph Font" w:uiPriority="1"/>
-    <w:lsdException w:name="Subtitle" w:semiHidden="0" w:uiPriority="11" w:unhideWhenUsed="0" w:qFormat="1"/>
-    <w:lsdException w:name="Strong" w:semiHidden="0" w:uiPriority="22" w:unhideWhenUsed="0" w:qFormat="1"/>
-    <w:lsdException w:name="Emphasis" w:semiHidden="0" w:uiPriority="20" w:unhideWhenUsed="0" w:qFormat="1"/>
-    <w:lsdException w:name="Table Grid" w:semiHidden="0" w:uiPriority="59" w:unhideWhenUsed="0"/>
-    <w:lsdException w:name="Placeholder Text" w:unhideWhenUsed="0"/>
-    <w:lsdException w:name="No Spacing" w:semiHidden="0" w:uiPriority="1" w:unhideWhenUsed="0" w:qFormat="1"/>
-    <w:lsdException w:name="Light Shading" w:semiHidden="0" w:uiPriority="60" w:unhideWhenUsed="0"/>
-    <w:lsdException w:name="Light List" w:semiHidden="0" w:uiPriority="61" w:unhideWhenUsed="0"/>
-    <w:lsdException w:name="Light Grid" w:semiHidden="0" w:uiPriority="62" w:unhideWhenUsed="0"/>
-    <w:lsdException w:name="Medium Shading 1" w:semiHidden="0" w:uiPriority="63" w:unhideWhenUsed="0"/>
-    <w:lsdException w:name="Medium Shading 2" w:semiHidden="0" w:uiPriority="64" w:unhideWhenUsed="0"/>
-    <w:lsdException w:name="Medium List 1" w:semiHidden="0" w:uiPriority="65" w:unhideWhenUsed="0"/>
-    <w:lsdException w:name="Medium List 2" w:semiHidden="0" w:uiPriority="66" w:unhideWhenUsed="0"/>
-    <w:lsdException w:name="Medium Grid 1" w:semiHidden="0" w:uiPriority="67" w:unhideWhenUsed="0"/>
-    <w:lsdException w:name="Medium Grid 2" w:semiHidden="0" w:uiPriority="68" w:unhideWhenUsed="0"/>
-    <w:lsdException w:name="Medium Grid 3" w:semiHidden="0" w:uiPriority="69" w:unhideWhenUsed="0"/>
-    <w:lsdException w:name="Dark List" w:semiHidden="0" w:uiPriority="70" w:unhideWhenUsed="0"/>
-    <w:lsdException w:name="Colorful Shading" w:semiHidden="0" w:uiPriority="71" w:unhideWhenUsed="0"/>
-    <w:lsdException w:name="Colorful List" w:semiHidden="0" w:uiPriority="72" w:unhideWhenUsed="0"/>
-    <w:lsdException w:name="Colorful Grid" w:semiHidden="0" w:uiPriority="73" w:unhideWhenUsed="0"/>
-    <w:lsdException w:name="Light Shading Accent 1" w:semiHidden="0" w:uiPriority="60" w:unhideWhenUsed="0"/>
-    <w:lsdException w:name="Light List Accent 1" w:semiHidden="0" w:uiPriority="61" w:unhideWhenUsed="0"/>
-    <w:lsdException w:name="Light Grid Accent 1" w:semiHidden="0" w:uiPriority="62" w:unhideWhenUsed="0"/>
-    <w:lsdException w:name="Medium Shading 1 Accent 1" w:semiHidden="0" w:uiPriority="63" w:unhideWhenUsed="0"/>
-    <w:lsdException w:name="Medium Shading 2 Accent 1" w:semiHidden="0" w:uiPriority="64" w:unhideWhenUsed="0"/>
-    <w:lsdException w:name="Medium List 1 Accent 1" w:semiHidden="0" w:uiPriority="65" w:unhideWhenUsed="0"/>
-    <w:lsdException w:name="Revision" w:unhideWhenUsed="0"/>
-    <w:lsdException w:name="List Paragraph" w:semiHidden="0" w:uiPriority="34" w:unhideWhenUsed="0" w:qFormat="1"/>
-    <w:lsdException w:name="Quote" w:semiHidden="0" w:uiPriority="29" w:unhideWhenUsed="0" w:qFormat="1"/>
-    <w:lsdException w:name="Intense Quote" w:semiHidden="0" w:uiPriority="30" w:unhideWhenUsed="0" w:qFormat="1"/>
-    <w:lsdException w:name="Medium List 2 Accent 1" w:semiHidden="0" w:uiPriority="66" w:unhideWhenUsed="0"/>
-    <w:lsdException w:name="Medium Grid 1 Accent 1" w:semiHidden="0" w:uiPriority="67" w:unhideWhenUsed="0"/>
-    <w:lsdException w:name="Medium Grid 2 Accent 1" w:semiHidden="0" w:uiPriority="68" w:unhideWhenUsed="0"/>
-    <w:lsdException w:name="Medium Grid 3 Accent 1" w:semiHidden="0" w:uiPriority="69" w:unhideWhenUsed="0"/>
-    <w:lsdException w:name="Dark List Accent 1" w:semiHidden="0" w:uiPriority="70" w:unhideWhenUsed="0"/>
-    <w:lsdException w:name="Colorful Shading Accent 1" w:semiHidden="0" w:uiPriority="71" w:unhideWhenUsed="0"/>
-    <w:lsdException w:name="Colorful List Accent 1" w:semiHidden="0" w:uiPriority="72" w:unhideWhenUsed="0"/>
-    <w:lsdException w:name="Colorful Grid Accent 1" w:semiHidden="0" w:uiPriority="73" w:unhideWhenUsed="0"/>
-    <w:lsdException w:name="Light Shading Accent 2" w:semiHidden="0" w:uiPriority="60" w:unhideWhenUsed="0"/>
-    <w:lsdException w:name="Light List Accent 2" w:semiHidden="0" w:uiPriority="61" w:unhideWhenUsed="0"/>
-    <w:lsdException w:name="Light Grid Accent 2" w:semiHidden="0" w:uiPriority="62" w:unhideWhenUsed="0"/>
-    <w:lsdException w:name="Medium Shading 1 Accent 2" w:semiHidden="0" w:uiPriority="63" w:unhideWhenUsed="0"/>
-    <w:lsdException w:name="Medium Shading 2 Accent 2" w:semiHidden="0" w:uiPriority="64" w:unhideWhenUsed="0"/>
-    <w:lsdException w:name="Medium List 1 Accent 2" w:semiHidden="0" w:uiPriority="65" w:unhideWhenUsed="0"/>
-    <w:lsdException w:name="Medium List 2 Accent 2" w:semiHidden="0" w:uiPriority="66" w:unhideWhenUsed="0"/>
-    <w:lsdException w:name="Medium Grid 1 Accent 2" w:semiHidden="0" w:uiPriority="67" w:unhideWhenUsed="0"/>
-    <w:lsdException w:name="Medium Grid 2 Accent 2" w:semiHidden="0" w:uiPriority="68" w:unhideWhenUsed="0"/>
-    <w:lsdException w:name="Medium Grid 3 Accent 2" w:semiHidden="0" w:uiPriority="69" w:unhideWhenUsed="0"/>
-    <w:lsdException w:name="Dark List Accent 2" w:semiHidden="0" w:uiPriority="70" w:unhideWhenUsed="0"/>
-    <w:lsdException w:name="Colorful Shading Accent 2" w:semiHidden="0" w:uiPriority="71" w:unhideWhenUsed="0"/>
-    <w:lsdException w:name="Colorful List Accent 2" w:semiHidden="0" w:uiPriority="72" w:unhideWhenUsed="0"/>
-    <w:lsdException w:name="Colorful Grid Accent 2" w:semiHidden="0" w:uiPriority="73" w:unhideWhenUsed="0"/>
-    <w:lsdException w:name="Light Shading Accent 3" w:semiHidden="0" w:uiPriority="60" w:unhideWhenUsed="0"/>
-    <w:lsdException w:name="Light List Accent 3" w:semiHidden="0" w:uiPriority="61" w:unhideWhenUsed="0"/>
-    <w:lsdException w:name="Light Grid Accent 3" w:semiHidden="0" w:uiPriority="62" w:unhideWhenUsed="0"/>
-    <w:lsdException w:name="Medium Shading 1 Accent 3" w:semiHidden="0" w:uiPriority="63" w:unhideWhenUsed="0"/>
-    <w:lsdException w:name="Medium Shading 2 Accent 3" w:semiHidden="0" w:uiPriority="64" w:unhideWhenUsed="0"/>
-    <w:lsdException w:name="Medium List 1 Accent 3" w:semiHidden="0" w:uiPriority="65" w:unhideWhenUsed="0"/>
-    <w:lsdException w:name="Medium List 2 Accent 3" w:semiHidden="0" w:uiPriority="66" w:unhideWhenUsed="0"/>
-    <w:lsdException w:name="Medium Grid 1 Accent 3" w:semiHidden="0" w:uiPriority="67" w:unhideWhenUsed="0"/>
-    <w:lsdException w:name="Medium Grid 2 Accent 3" w:semiHidden="0" w:uiPriority="68" w:unhideWhenUsed="0"/>
-    <w:lsdException w:name="Medium Grid 3 Accent 3" w:semiHidden="0" w:uiPriority="69" w:unhideWhenUsed="0"/>
-    <w:lsdException w:name="Dark List Accent 3" w:semiHidden="0" w:uiPriority="70" w:unhideWhenUsed="0"/>
-    <w:lsdException w:name="Colorful Shading Accent 3" w:semiHidden="0" w:uiPriority="71" w:unhideWhenUsed="0"/>
-    <w:lsdException w:name="Colorful List Accent 3" w:semiHidden="0" w:uiPriority="72" w:unhideWhenUsed="0"/>
-    <w:lsdException w:name="Colorful Grid Accent 3" w:semiHidden="0" w:uiPriority="73" w:unhideWhenUsed="0"/>
-    <w:lsdException w:name="Light Shading Accent 4" w:semiHidden="0" w:uiPriority="60" w:unhideWhenUsed="0"/>
-    <w:lsdException w:name="Light List Accent 4" w:semiHidden="0" w:uiPriority="61" w:unhideWhenUsed="0"/>
-    <w:lsdException w:name="Light Grid Accent 4" w:semiHidden="0" w:uiPriority="62" w:unhideWhenUsed="0"/>
-    <w:lsdException w:name="Medium Shading 1 Accent 4" w:semiHidden="0" w:uiPriority="63" w:unhideWhenUsed="0"/>
-    <w:lsdException w:name="Medium Shading 2 Accent 4" w:semiHidden="0" w:uiPriority="64" w:unhideWhenUsed="0"/>
-    <w:lsdException w:name="Medium List 1 Accent 4" w:semiHidden="0" w:uiPriority="65" w:unhideWhenUsed="0"/>
-    <w:lsdException w:name="Medium List 2 Accent 4" w:semiHidden="0" w:uiPriority="66" w:unhideWhenUsed="0"/>
-    <w:lsdException w:name="Medium Grid 1 Accent 4" w:semiHidden="0" w:uiPriority="67" w:unhideWhenUsed="0"/>
-    <w:lsdException w:name="Medium Grid 2 Accent 4" w:semiHidden="0" w:uiPriority="68" w:unhideWhenUsed="0"/>
-    <w:lsdException w:name="Medium Grid 3 Accent 4" w:semiHidden="0" w:uiPriority="69" w:unhideWhenUsed="0"/>
-    <w:lsdException w:name="Dark List Accent 4" w:semiHidden="0" w:uiPriority="70" w:unhideWhenUsed="0"/>
-    <w:lsdException w:name="Colorful Shading Accent 4" w:semiHidden="0" w:uiPriority="71" w:unhideWhenUsed="0"/>
-    <w:lsdException w:name="Colorful List Accent 4" w:semiHidden="0" w:uiPriority="72" w:unhideWhenUsed="0"/>
-    <w:lsdException w:name="Colorful Grid Accent 4" w:semiHidden="0" w:uiPriority="73" w:unhideWhenUsed="0"/>
-    <w:lsdException w:name="Light Shading Accent 5" w:semiHidden="0" w:uiPriority="60" w:unhideWhenUsed="0"/>
-    <w:lsdException w:name="Light List Accent 5" w:semiHidden="0" w:uiPriority="61" w:unhideWhenUsed="0"/>
-    <w:lsdException w:name="Light Grid Accent 5" w:semiHidden="0" w:uiPriority="62" w:unhideWhenUsed="0"/>
-    <w:lsdException w:name="Medium Shading 1 Accent 5" w:semiHidden="0" w:uiPriority="63" w:unhideWhenUsed="0"/>
-    <w:lsdException w:name="Medium Shading 2 Accent 5" w:semiHidden="0" w:uiPriority="64" w:unhideWhenUsed="0"/>
-    <w:lsdException w:name="Medium List 1 Accent 5" w:semiHidden="0" w:uiPriority="65" w:unhideWhenUsed="0"/>
-    <w:lsdException w:name="Medium List 2 Accent 5" w:semiHidden="0" w:uiPriority="66" w:unhideWhenUsed="0"/>
-    <w:lsdException w:name="Medium Grid 1 Accent 5" w:semiHidden="0" w:uiPriority="67" w:unhideWhenUsed="0"/>
-    <w:lsdException w:name="Medium Grid 2 Accent 5" w:semiHidden="0" w:uiPriority="68" w:unhideWhenUsed="0"/>
-    <w:lsdException w:name="Medium Grid 3 Accent 5" w:semiHidden="0" w:uiPriority="69" w:unhideWhenUsed="0"/>
-    <w:lsdException w:name="Dark List Accent 5" w:semiHidden="0" w:uiPriority="70" w:unhideWhenUsed="0"/>
-    <w:lsdException w:name="Colorful Shading Accent 5" w:semiHidden="0" w:uiPriority="71" w:unhideWhenUsed="0"/>
-    <w:lsdException w:name="Colorful List Accent 5" w:semiHidden="0" w:uiPriority="72" w:unhideWhenUsed="0"/>
-    <w:lsdException w:name="Colorful Grid Accent 5" w:semiHidden="0" w:uiPriority="73" w:unhideWhenUsed="0"/>
-    <w:lsdException w:name="Light Shading Accent 6" w:semiHidden="0" w:uiPriority="60" w:unhideWhenUsed="0"/>
-    <w:lsdException w:name="Light List Accent 6" w:semiHidden="0" w:uiPriority="61" w:unhideWhenUsed="0"/>
-    <w:lsdException w:name="Light Grid Accent 6" w:semiHidden="0" w:uiPriority="62" w:unhideWhenUsed="0"/>
-    <w:lsdException w:name="Medium Shading 1 Accent 6" w:semiHidden="0" w:uiPriority="63" w:unhideWhenUsed="0"/>
-    <w:lsdException w:name="Medium Shading 2 Accent 6" w:semiHidden="0" w:uiPriority="64" w:unhideWhenUsed="0"/>
-    <w:lsdException w:name="Medium List 1 Accent 6" w:semiHidden="0" w:uiPriority="65" w:unhideWhenUsed="0"/>
-    <w:lsdException w:name="Medium List 2 Accent 6" w:semiHidden="0" w:uiPriority="66" w:unhideWhenUsed="0"/>
-    <w:lsdException w:name="Medium Grid 1 Accent 6" w:semiHidden="0" w:uiPriority="67" w:unhideWhenUsed="0"/>
-    <w:lsdException w:name="Medium Grid 2 Accent 6" w:semiHidden="0" w:uiPriority="68" w:unhideWhenUsed="0"/>
-    <w:lsdException w:name="Medium Grid 3 Accent 6" w:semiHidden="0" w:uiPriority="69" w:unhideWhenUsed="0"/>
-    <w:lsdException w:name="Dark List Accent 6" w:semiHidden="0" w:uiPriority="70" w:unhideWhenUsed="0"/>
-    <w:lsdException w:name="Colorful Shading Accent 6" w:semiHidden="0" w:uiPriority="71" w:unhideWhenUsed="0"/>
-    <w:lsdException w:name="Colorful List Accent 6" w:semiHidden="0" w:uiPriority="72" w:unhideWhenUsed="0"/>
-    <w:lsdException w:name="Colorful Grid Accent 6" w:semiHidden="0" w:uiPriority="73" w:unhideWhenUsed="0"/>
-    <w:lsdException w:name="Subtle Emphasis" w:semiHidden="0" w:uiPriority="19" w:unhideWhenUsed="0" w:qFormat="1"/>
-    <w:lsdException w:name="Intense Emphasis" w:semiHidden="0" w:uiPriority="21" w:unhideWhenUsed="0" w:qFormat="1"/>
-    <w:lsdException w:name="Subtle Reference" w:semiHidden="0" w:uiPriority="31" w:unhideWhenUsed="0" w:qFormat="1"/>
-    <w:lsdException w:name="Intense Reference" w:semiHidden="0" w:uiPriority="32" w:unhideWhenUsed="0" w:qFormat="1"/>
-    <w:lsdException w:name="Book Title" w:semiHidden="0" w:uiPriority="33" w:unhideWhenUsed="0" w:qFormat="1"/>
-    <w:lsdException w:name="Bibliography" w:uiPriority="37"/>
-    <w:lsdException w:name="TOC Heading" w:uiPriority="39" w:qFormat="1"/>
+  <w:latentStyles w:defLockedState="0" w:defUIPriority="99" w:defSemiHidden="0" w:defUnhideWhenUsed="0" w:defQFormat="0" w:count="371">
+    <w:lsdException w:name="Normal" w:uiPriority="0" w:qFormat="1"/>
+    <w:lsdException w:name="heading 1" w:uiPriority="9" w:qFormat="1"/>
+    <w:lsdException w:name="heading 2" w:semiHidden="1" w:uiPriority="9" w:unhideWhenUsed="1" w:qFormat="1"/>
+    <w:lsdException w:name="heading 3" w:semiHidden="1" w:uiPriority="9" w:unhideWhenUsed="1" w:qFormat="1"/>
+    <w:lsdException w:name="heading 4" w:semiHidden="1" w:uiPriority="9" w:unhideWhenUsed="1" w:qFormat="1"/>
+    <w:lsdException w:name="heading 5" w:semiHidden="1" w:uiPriority="9" w:unhideWhenUsed="1" w:qFormat="1"/>
+    <w:lsdException w:name="heading 6" w:semiHidden="1" w:uiPriority="9" w:unhideWhenUsed="1" w:qFormat="1"/>
+    <w:lsdException w:name="heading 7" w:semiHidden="1" w:uiPriority="9" w:unhideWhenUsed="1" w:qFormat="1"/>
+    <w:lsdException w:name="heading 8" w:semiHidden="1" w:uiPriority="9" w:unhideWhenUsed="1" w:qFormat="1"/>
+    <w:lsdException w:name="heading 9" w:semiHidden="1" w:uiPriority="9" w:unhideWhenUsed="1" w:qFormat="1"/>
+    <w:lsdException w:name="index 1" w:semiHidden="1" w:unhideWhenUsed="1"/>
+    <w:lsdException w:name="index 2" w:semiHidden="1" w:unhideWhenUsed="1"/>
+    <w:lsdException w:name="index 3" w:semiHidden="1" w:unhideWhenUsed="1"/>
+    <w:lsdException w:name="index 4" w:semiHidden="1" w:unhideWhenUsed="1"/>
+    <w:lsdException w:name="index 5" w:semiHidden="1" w:unhideWhenUsed="1"/>
+    <w:lsdException w:name="index 6" w:semiHidden="1" w:unhideWhenUsed="1"/>
+    <w:lsdException w:name="index 7" w:semiHidden="1" w:unhideWhenUsed="1"/>
+    <w:lsdException w:name="index 8" w:semiHidden="1" w:unhideWhenUsed="1"/>
+    <w:lsdException w:name="index 9" w:semiHidden="1" w:unhideWhenUsed="1"/>
+    <w:lsdException w:name="toc 1" w:semiHidden="1" w:uiPriority="39" w:unhideWhenUsed="1"/>
+    <w:lsdException w:name="toc 2" w:semiHidden="1" w:uiPriority="39" w:unhideWhenUsed="1"/>
+    <w:lsdException w:name="toc 3" w:semiHidden="1" w:uiPriority="39" w:unhideWhenUsed="1"/>
+    <w:lsdException w:name="toc 4" w:semiHidden="1" w:uiPriority="39" w:unhideWhenUsed="1"/>
+    <w:lsdException w:name="toc 5" w:semiHidden="1" w:uiPriority="39" w:unhideWhenUsed="1"/>
+    <w:lsdException w:name="toc 6" w:semiHidden="1" w:uiPriority="39" w:unhideWhenUsed="1"/>
+    <w:lsdException w:name="toc 7" w:semiHidden="1" w:uiPriority="39" w:unhideWhenUsed="1"/>
+    <w:lsdException w:name="toc 8" w:semiHidden="1" w:uiPriority="39" w:unhideWhenUsed="1"/>
+    <w:lsdException w:name="toc 9" w:semiHidden="1" w:uiPriority="39" w:unhideWhenUsed="1"/>
+    <w:lsdException w:name="Normal Indent" w:semiHidden="1" w:unhideWhenUsed="1"/>
+    <w:lsdException w:name="footnote text" w:semiHidden="1" w:unhideWhenUsed="1"/>
+    <w:lsdException w:name="annotation text" w:semiHidden="1" w:unhideWhenUsed="1"/>
+    <w:lsdException w:name="header" w:semiHidden="1" w:unhideWhenUsed="1"/>
+    <w:lsdException w:name="footer" w:semiHidden="1" w:unhideWhenUsed="1"/>
+    <w:lsdException w:name="index heading" w:semiHidden="1" w:unhideWhenUsed="1"/>
+    <w:lsdException w:name="caption" w:semiHidden="1" w:uiPriority="35" w:unhideWhenUsed="1" w:qFormat="1"/>
+    <w:lsdException w:name="table of figures" w:semiHidden="1" w:unhideWhenUsed="1"/>
+    <w:lsdException w:name="envelope address" w:semiHidden="1" w:unhideWhenUsed="1"/>
+    <w:lsdException w:name="envelope return" w:semiHidden="1" w:unhideWhenUsed="1"/>
+    <w:lsdException w:name="footnote reference" w:semiHidden="1" w:unhideWhenUsed="1"/>
+    <w:lsdException w:name="annotation reference" w:semiHidden="1" w:unhideWhenUsed="1"/>
+    <w:lsdException w:name="line number" w:semiHidden="1" w:unhideWhenUsed="1"/>
+    <w:lsdException w:name="page number" w:semiHidden="1" w:unhideWhenUsed="1"/>
+    <w:lsdException w:name="endnote reference" w:semiHidden="1" w:unhideWhenUsed="1"/>
+    <w:lsdException w:name="endnote text" w:semiHidden="1" w:unhideWhenUsed="1"/>
+    <w:lsdException w:name="table of authorities" w:semiHidden="1" w:unhideWhenUsed="1"/>
+    <w:lsdException w:name="macro" w:semiHidden="1" w:unhideWhenUsed="1"/>
+    <w:lsdException w:name="toa heading" w:semiHidden="1" w:unhideWhenUsed="1"/>
+    <w:lsdException w:name="List" w:semiHidden="1" w:unhideWhenUsed="1"/>
+    <w:lsdException w:name="List Bullet" w:semiHidden="1" w:unhideWhenUsed="1"/>
+    <w:lsdException w:name="List Number" w:semiHidden="1" w:unhideWhenUsed="1"/>
+    <w:lsdException w:name="List 2" w:semiHidden="1" w:unhideWhenUsed="1"/>
+    <w:lsdException w:name="List 3" w:semiHidden="1" w:unhideWhenUsed="1"/>
+    <w:lsdException w:name="List 4" w:semiHidden="1" w:unhideWhenUsed="1"/>
+    <w:lsdException w:name="List 5" w:semiHidden="1" w:unhideWhenUsed="1"/>
+    <w:lsdException w:name="List Bullet 2" w:semiHidden="1" w:unhideWhenUsed="1"/>
+    <w:lsdException w:name="List Bullet 3" w:semiHidden="1" w:unhideWhenUsed="1"/>
+    <w:lsdException w:name="List Bullet 4" w:semiHidden="1" w:unhideWhenUsed="1"/>
+    <w:lsdException w:name="List Bullet 5" w:semiHidden="1" w:unhideWhenUsed="1"/>
+    <w:lsdException w:name="List Number 2" w:semiHidden="1" w:unhideWhenUsed="1"/>
+    <w:lsdException w:name="List Number 3" w:semiHidden="1" w:unhideWhenUsed="1"/>
+    <w:lsdException w:name="List Number 4" w:semiHidden="1" w:unhideWhenUsed="1"/>
+    <w:lsdException w:name="List Number 5" w:semiHidden="1" w:unhideWhenUsed="1"/>
+    <w:lsdException w:name="Title" w:uiPriority="10" w:qFormat="1"/>
+    <w:lsdException w:name="Closing" w:semiHidden="1" w:unhideWhenUsed="1"/>
+    <w:lsdException w:name="Signature" w:semiHidden="1" w:unhideWhenUsed="1"/>
+    <w:lsdException w:name="Default Paragraph Font" w:semiHidden="1" w:uiPriority="1" w:unhideWhenUsed="1"/>
+    <w:lsdException w:name="Body Text" w:semiHidden="1" w:unhideWhenUsed="1"/>
+    <w:lsdException w:name="Body Text Indent" w:semiHidden="1" w:unhideWhenUsed="1"/>
+    <w:lsdException w:name="List Continue" w:semiHidden="1" w:unhideWhenUsed="1"/>
+    <w:lsdException w:name="List Continue 2" w:semiHidden="1" w:unhideWhenUsed="1"/>
+    <w:lsdException w:name="List Continue 3" w:semiHidden="1" w:unhideWhenUsed="1"/>
+    <w:lsdException w:name="List Continue 4" w:semiHidden="1" w:unhideWhenUsed="1"/>
+    <w:lsdException w:name="List Continue 5" w:semiHidden="1" w:unhideWhenUsed="1"/>
+    <w:lsdException w:name="Message Header" w:semiHidden="1" w:unhideWhenUsed="1"/>
+    <w:lsdException w:name="Subtitle" w:uiPriority="11" w:qFormat="1"/>
+    <w:lsdException w:name="Salutation" w:semiHidden="1" w:unhideWhenUsed="1"/>
+    <w:lsdException w:name="Date" w:semiHidden="1" w:unhideWhenUsed="1"/>
+    <w:lsdException w:name="Body Text First Indent" w:semiHidden="1" w:unhideWhenUsed="1"/>
+    <w:lsdException w:name="Body Text First Indent 2" w:semiHidden="1" w:unhideWhenUsed="1"/>
+    <w:lsdException w:name="Note Heading" w:semiHidden="1" w:unhideWhenUsed="1"/>
+    <w:lsdException w:name="Body Text 2" w:semiHidden="1" w:unhideWhenUsed="1"/>
+    <w:lsdException w:name="Body Text 3" w:semiHidden="1" w:unhideWhenUsed="1"/>
+    <w:lsdException w:name="Body Text Indent 2" w:semiHidden="1" w:unhideWhenUsed="1"/>
+    <w:lsdException w:name="Body Text Indent 3" w:semiHidden="1" w:unhideWhenUsed="1"/>
+    <w:lsdException w:name="Block Text" w:semiHidden="1" w:unhideWhenUsed="1"/>
+    <w:lsdException w:name="Hyperlink" w:semiHidden="1" w:unhideWhenUsed="1"/>
+    <w:lsdException w:name="FollowedHyperlink" w:semiHidden="1" w:unhideWhenUsed="1"/>
+    <w:lsdException w:name="Strong" w:uiPriority="22" w:qFormat="1"/>
+    <w:lsdException w:name="Emphasis" w:uiPriority="20" w:qFormat="1"/>
+    <w:lsdException w:name="Document Map" w:semiHidden="1" w:unhideWhenUsed="1"/>
+    <w:lsdException w:name="Plain Text" w:semiHidden="1" w:unhideWhenUsed="1"/>
+    <w:lsdException w:name="E-mail Signature" w:semiHidden="1" w:unhideWhenUsed="1"/>
+    <w:lsdException w:name="HTML Top of Form" w:semiHidden="1" w:unhideWhenUsed="1"/>
+    <w:lsdException w:name="HTML Bottom of Form" w:semiHidden="1" w:unhideWhenUsed="1"/>
+    <w:lsdException w:name="Normal (Web)" w:semiHidden="1" w:unhideWhenUsed="1"/>
+    <w:lsdException w:name="HTML Acronym" w:semiHidden="1" w:unhideWhenUsed="1"/>
+    <w:lsdException w:name="HTML Address" w:semiHidden="1" w:unhideWhenUsed="1"/>
+    <w:lsdException w:name="HTML Cite" w:semiHidden="1" w:unhideWhenUsed="1"/>
+    <w:lsdException w:name="HTML Code" w:semiHidden="1" w:unhideWhenUsed="1"/>
+    <w:lsdException w:name="HTML Definition" w:semiHidden="1" w:unhideWhenUsed="1"/>
+    <w:lsdException w:name="HTML Keyboard" w:semiHidden="1" w:unhideWhenUsed="1"/>
+    <w:lsdException w:name="HTML Preformatted" w:semiHidden="1" w:unhideWhenUsed="1"/>
+    <w:lsdException w:name="HTML Sample" w:semiHidden="1" w:unhideWhenUsed="1"/>
+    <w:lsdException w:name="HTML Typewriter" w:semiHidden="1" w:unhideWhenUsed="1"/>
+    <w:lsdException w:name="HTML Variable" w:semiHidden="1" w:unhideWhenUsed="1"/>
+    <w:lsdException w:name="Normal Table" w:semiHidden="1" w:unhideWhenUsed="1"/>
+    <w:lsdException w:name="annotation subject" w:semiHidden="1" w:unhideWhenUsed="1"/>
+    <w:lsdException w:name="No List" w:semiHidden="1" w:unhideWhenUsed="1"/>
+    <w:lsdException w:name="Outline List 1" w:semiHidden="1" w:unhideWhenUsed="1"/>
+    <w:lsdException w:name="Outline List 2" w:semiHidden="1" w:unhideWhenUsed="1"/>
+    <w:lsdException w:name="Outline List 3" w:semiHidden="1" w:unhideWhenUsed="1"/>
+    <w:lsdException w:name="Table Simple 1" w:semiHidden="1" w:unhideWhenUsed="1"/>
+    <w:lsdException w:name="Table Simple 2" w:semiHidden="1" w:unhideWhenUsed="1"/>
+    <w:lsdException w:name="Table Simple 3" w:semiHidden="1" w:unhideWhenUsed="1"/>
+    <w:lsdException w:name="Table Classic 1" w:semiHidden="1" w:unhideWhenUsed="1"/>
+    <w:lsdException w:name="Table Classic 2" w:semiHidden="1" w:unhideWhenUsed="1"/>
+    <w:lsdException w:name="Table Classic 3" w:semiHidden="1" w:unhideWhenUsed="1"/>
+    <w:lsdException w:name="Table Classic 4" w:semiHidden="1" w:unhideWhenUsed="1"/>
+    <w:lsdException w:name="Table Colorful 1" w:semiHidden="1" w:unhideWhenUsed="1"/>
+    <w:lsdException w:name="Table Colorful 2" w:semiHidden="1" w:unhideWhenUsed="1"/>
+    <w:lsdException w:name="Table Colorful 3" w:semiHidden="1" w:unhideWhenUsed="1"/>
+    <w:lsdException w:name="Table Columns 1" w:semiHidden="1" w:unhideWhenUsed="1"/>
+    <w:lsdException w:name="Table Columns 2" w:semiHidden="1" w:unhideWhenUsed="1"/>
+    <w:lsdException w:name="Table Columns 3" w:semiHidden="1" w:unhideWhenUsed="1"/>
+    <w:lsdException w:name="Table Columns 4" w:semiHidden="1" w:unhideWhenUsed="1"/>
+    <w:lsdException w:name="Table Columns 5" w:semiHidden="1" w:unhideWhenUsed="1"/>
+    <w:lsdException w:name="Table Grid 1" w:semiHidden="1" w:unhideWhenUsed="1"/>
+    <w:lsdException w:name="Table Grid 2" w:semiHidden="1" w:unhideWhenUsed="1"/>
+    <w:lsdException w:name="Table Grid 3" w:semiHidden="1" w:unhideWhenUsed="1"/>
+    <w:lsdException w:name="Table Grid 4" w:semiHidden="1" w:unhideWhenUsed="1"/>
+    <w:lsdException w:name="Table Grid 5" w:semiHidden="1" w:unhideWhenUsed="1"/>
+    <w:lsdException w:name="Table Grid 6" w:semiHidden="1" w:unhideWhenUsed="1"/>
+    <w:lsdException w:name="Table Grid 7" w:semiHidden="1" w:unhideWhenUsed="1"/>
+    <w:lsdException w:name="Table Grid 8" w:semiHidden="1" w:unhideWhenUsed="1"/>
+    <w:lsdException w:name="Table List 1" w:semiHidden="1" w:unhideWhenUsed="1"/>
+    <w:lsdException w:name="Table List 2" w:semiHidden="1" w:unhideWhenUsed="1"/>
+    <w:lsdException w:name="Table List 3" w:semiHidden="1" w:unhideWhenUsed="1"/>
+    <w:lsdException w:name="Table List 4" w:semiHidden="1" w:unhideWhenUsed="1"/>
+    <w:lsdException w:name="Table List 5" w:semiHidden="1" w:unhideWhenUsed="1"/>
+    <w:lsdException w:name="Table List 6" w:semiHidden="1" w:unhideWhenUsed="1"/>
+    <w:lsdException w:name="Table List 7" w:semiHidden="1" w:unhideWhenUsed="1"/>
+    <w:lsdException w:name="Table List 8" w:semiHidden="1" w:unhideWhenUsed="1"/>
+    <w:lsdException w:name="Table 3D effects 1" w:semiHidden="1" w:unhideWhenUsed="1"/>
+    <w:lsdException w:name="Table 3D effects 2" w:semiHidden="1" w:unhideWhenUsed="1"/>
+    <w:lsdException w:name="Table 3D effects 3" w:semiHidden="1" w:unhideWhenUsed="1"/>
+    <w:lsdException w:name="Table Contemporary" w:semiHidden="1" w:unhideWhenUsed="1"/>
+    <w:lsdException w:name="Table Elegant" w:semiHidden="1" w:unhideWhenUsed="1"/>
+    <w:lsdException w:name="Table Professional" w:semiHidden="1" w:unhideWhenUsed="1"/>
+    <w:lsdException w:name="Table Subtle 1" w:semiHidden="1" w:unhideWhenUsed="1"/>
+    <w:lsdException w:name="Table Subtle 2" w:semiHidden="1" w:unhideWhenUsed="1"/>
+    <w:lsdException w:name="Table Web 1" w:semiHidden="1" w:unhideWhenUsed="1"/>
+    <w:lsdException w:name="Table Web 2" w:semiHidden="1" w:unhideWhenUsed="1"/>
+    <w:lsdException w:name="Table Web 3" w:semiHidden="1" w:unhideWhenUsed="1"/>
+    <w:lsdException w:name="Balloon Text" w:semiHidden="1" w:unhideWhenUsed="1"/>
+    <w:lsdException w:name="Table Grid" w:uiPriority="59"/>
+    <w:lsdException w:name="Table Theme" w:semiHidden="1" w:unhideWhenUsed="1"/>
+    <w:lsdException w:name="Placeholder Text" w:semiHidden="1"/>
+    <w:lsdException w:name="No Spacing" w:uiPriority="1" w:qFormat="1"/>
+    <w:lsdException w:name="Light Shading" w:uiPriority="60"/>
+    <w:lsdException w:name="Light List" w:uiPriority="61"/>
+    <w:lsdException w:name="Light Grid" w:uiPriority="62"/>
+    <w:lsdException w:name="Medium Shading 1" w:uiPriority="63"/>
+    <w:lsdException w:name="Medium Shading 2" w:uiPriority="64"/>
+    <w:lsdException w:name="Medium List 1" w:uiPriority="65"/>
+    <w:lsdException w:name="Medium List 2" w:uiPriority="66"/>
+    <w:lsdException w:name="Medium Grid 1" w:uiPriority="67"/>
+    <w:lsdException w:name="Medium Grid 2" w:uiPriority="68"/>
+    <w:lsdException w:name="Medium Grid 3" w:uiPriority="69"/>
+    <w:lsdException w:name="Dark List" w:uiPriority="70"/>
+    <w:lsdException w:name="Colorful Shading" w:uiPriority="71"/>
+    <w:lsdException w:name="Colorful List" w:uiPriority="72"/>
+    <w:lsdException w:name="Colorful Grid" w:uiPriority="73"/>
+    <w:lsdException w:name="Light Shading Accent 1" w:uiPriority="60"/>
+    <w:lsdException w:name="Light List Accent 1" w:uiPriority="61"/>
+    <w:lsdException w:name="Light Grid Accent 1" w:uiPriority="62"/>
+    <w:lsdException w:name="Medium Shading 1 Accent 1" w:uiPriority="63"/>
+    <w:lsdException w:name="Medium Shading 2 Accent 1" w:uiPriority="64"/>
+    <w:lsdException w:name="Medium List 1 Accent 1" w:uiPriority="65"/>
+    <w:lsdException w:name="Revision" w:semiHidden="1"/>
+    <w:lsdException w:name="List Paragraph" w:uiPriority="34" w:qFormat="1"/>
+    <w:lsdException w:name="Quote" w:uiPriority="29" w:qFormat="1"/>
+    <w:lsdException w:name="Intense Quote" w:uiPriority="30" w:qFormat="1"/>
+    <w:lsdException w:name="Medium List 2 Accent 1" w:uiPriority="66"/>
+    <w:lsdException w:name="Medium Grid 1 Accent 1" w:uiPriority="67"/>
+    <w:lsdException w:name="Medium Grid 2 Accent 1" w:uiPriority="68"/>
+    <w:lsdException w:name="Medium Grid 3 Accent 1" w:uiPriority="69"/>
+    <w:lsdException w:name="Dark List Accent 1" w:uiPriority="70"/>
+    <w:lsdException w:name="Colorful Shading Accent 1" w:uiPriority="71"/>
+    <w:lsdException w:name="Colorful List Accent 1" w:uiPriority="72"/>
+    <w:lsdException w:name="Colorful Grid Accent 1" w:uiPriority="73"/>
+    <w:lsdException w:name="Light Shading Accent 2" w:uiPriority="60"/>
+    <w:lsdException w:name="Light List Accent 2" w:uiPriority="61"/>
+    <w:lsdException w:name="Light Grid Accent 2" w:uiPriority="62"/>
+    <w:lsdException w:name="Medium Shading 1 Accent 2" w:uiPriority="63"/>
+    <w:lsdException w:name="Medium Shading 2 Accent 2" w:uiPriority="64"/>
+    <w:lsdException w:name="Medium List 1 Accent 2" w:uiPriority="65"/>
+    <w:lsdException w:name="Medium List 2 Accent 2" w:uiPriority="66"/>
+    <w:lsdException w:name="Medium Grid 1 Accent 2" w:uiPriority="67"/>
+    <w:lsdException w:name="Medium Grid 2 Accent 2" w:uiPriority="68"/>
+    <w:lsdException w:name="Medium Grid 3 Accent 2" w:uiPriority="69"/>
+    <w:lsdException w:name="Dark List Accent 2" w:uiPriority="70"/>
+    <w:lsdException w:name="Colorful Shading Accent 2" w:uiPriority="71"/>
+    <w:lsdException w:name="Colorful List Accent 2" w:uiPriority="72"/>
+    <w:lsdException w:name="Colorful Grid Accent 2" w:uiPriority="73"/>
+    <w:lsdException w:name="Light Shading Accent 3" w:uiPriority="60"/>
+    <w:lsdException w:name="Light List Accent 3" w:uiPriority="61"/>
+    <w:lsdException w:name="Light Grid Accent 3" w:uiPriority="62"/>
+    <w:lsdException w:name="Medium Shading 1 Accent 3" w:uiPriority="63"/>
+    <w:lsdException w:name="Medium Shading 2 Accent 3" w:uiPriority="64"/>
+    <w:lsdException w:name="Medium List 1 Accent 3" w:uiPriority="65"/>
+    <w:lsdException w:name="Medium List 2 Accent 3" w:uiPriority="66"/>
+    <w:lsdException w:name="Medium Grid 1 Accent 3" w:uiPriority="67"/>
+    <w:lsdException w:name="Medium Grid 2 Accent 3" w:uiPriority="68"/>
+    <w:lsdException w:name="Medium Grid 3 Accent 3" w:uiPriority="69"/>
+    <w:lsdException w:name="Dark List Accent 3" w:uiPriority="70"/>
+    <w:lsdException w:name="Colorful Shading Accent 3" w:uiPriority="71"/>
+    <w:lsdException w:name="Colorful List Accent 3" w:uiPriority="72"/>
+    <w:lsdException w:name="Colorful Grid Accent 3" w:uiPriority="73"/>
+    <w:lsdException w:name="Light Shading Accent 4" w:uiPriority="60"/>
+    <w:lsdException w:name="Light List Accent 4" w:uiPriority="61"/>
+    <w:lsdException w:name="Light Grid Accent 4" w:uiPriority="62"/>
+    <w:lsdException w:name="Medium Shading 1 Accent 4" w:uiPriority="63"/>
+    <w:lsdException w:name="Medium Shading 2 Accent 4" w:uiPriority="64"/>
+    <w:lsdException w:name="Medium List 1 Accent 4" w:uiPriority="65"/>
+    <w:lsdException w:name="Medium List 2 Accent 4" w:uiPriority="66"/>
+    <w:lsdException w:name="Medium Grid 1 Accent 4" w:uiPriority="67"/>
+    <w:lsdException w:name="Medium Grid 2 Accent 4" w:uiPriority="68"/>
+    <w:lsdException w:name="Medium Grid 3 Accent 4" w:uiPriority="69"/>
+    <w:lsdException w:name="Dark List Accent 4" w:uiPriority="70"/>
+    <w:lsdException w:name="Colorful Shading Accent 4" w:uiPriority="71"/>
+    <w:lsdException w:name="Colorful List Accent 4" w:uiPriority="72"/>
+    <w:lsdException w:name="Colorful Grid Accent 4" w:uiPriority="73"/>
+    <w:lsdException w:name="Light Shading Accent 5" w:uiPriority="60"/>
+    <w:lsdException w:name="Light List Accent 5" w:uiPriority="61"/>
+    <w:lsdException w:name="Light Grid Accent 5" w:uiPriority="62"/>
+    <w:lsdException w:name="Medium Shading 1 Accent 5" w:uiPriority="63"/>
+    <w:lsdException w:name="Medium Shading 2 Accent 5" w:uiPriority="64"/>
+    <w:lsdException w:name="Medium List 1 Accent 5" w:uiPriority="65"/>
+    <w:lsdException w:name="Medium List 2 Accent 5" w:uiPriority="66"/>
+    <w:lsdException w:name="Medium Grid 1 Accent 5" w:uiPriority="67"/>
+    <w:lsdException w:name="Medium Grid 2 Accent 5" w:uiPriority="68"/>
+    <w:lsdException w:name="Medium Grid 3 Accent 5" w:uiPriority="69"/>
+    <w:lsdException w:name="Dark List Accent 5" w:uiPriority="70"/>
+    <w:lsdException w:name="Colorful Shading Accent 5" w:uiPriority="71"/>
+    <w:lsdException w:name="Colorful List Accent 5" w:uiPriority="72"/>
+    <w:lsdException w:name="Colorful Grid Accent 5" w:uiPriority="73"/>
+    <w:lsdException w:name="Light Shading Accent 6" w:uiPriority="60"/>
+    <w:lsdException w:name="Light List Accent 6" w:uiPriority="61"/>
+    <w:lsdException w:name="Light Grid Accent 6" w:uiPriority="62"/>
+    <w:lsdException w:name="Medium Shading 1 Accent 6" w:uiPriority="63"/>
+    <w:lsdException w:name="Medium Shading 2 Accent 6" w:uiPriority="64"/>
+    <w:lsdException w:name="Medium List 1 Accent 6" w:uiPriority="65"/>
+    <w:lsdException w:name="Medium List 2 Accent 6" w:uiPriority="66"/>
+    <w:lsdException w:name="Medium Grid 1 Accent 6" w:uiPriority="67"/>
+    <w:lsdException w:name="Medium Grid 2 Accent 6" w:uiPriority="68"/>
+    <w:lsdException w:name="Medium Grid 3 Accent 6" w:uiPriority="69"/>
+    <w:lsdException w:name="Dark List Accent 6" w:uiPriority="70"/>
+    <w:lsdException w:name="Colorful Shading Accent 6" w:uiPriority="71"/>
+    <w:lsdException w:name="Colorful List Accent 6" w:uiPriority="72"/>
+    <w:lsdException w:name="Colorful Grid Accent 6" w:uiPriority="73"/>
+    <w:lsdException w:name="Subtle Emphasis" w:uiPriority="19" w:qFormat="1"/>
+    <w:lsdException w:name="Intense Emphasis" w:uiPriority="21" w:qFormat="1"/>
+    <w:lsdException w:name="Subtle Reference" w:uiPriority="31" w:qFormat="1"/>
+    <w:lsdException w:name="Intense Reference" w:uiPriority="32" w:qFormat="1"/>
+    <w:lsdException w:name="Book Title" w:uiPriority="33" w:qFormat="1"/>
+    <w:lsdException w:name="Bibliography" w:semiHidden="1" w:uiPriority="37" w:unhideWhenUsed="1"/>
+    <w:lsdException w:name="TOC Heading" w:semiHidden="1" w:uiPriority="39" w:unhideWhenUsed="1" w:qFormat="1"/>
+    <w:lsdException w:name="Plain Table 1" w:uiPriority="41"/>
+    <w:lsdException w:name="Plain Table 2" w:uiPriority="42"/>
+    <w:lsdException w:name="Plain Table 3" w:uiPriority="43"/>
+    <w:lsdException w:name="Plain Table 4" w:uiPriority="44"/>
+    <w:lsdException w:name="Plain Table 5" w:uiPriority="45"/>
+    <w:lsdException w:name="Grid Table Light" w:uiPriority="40"/>
+    <w:lsdException w:name="Grid Table 1 Light" w:uiPriority="46"/>
+    <w:lsdException w:name="Grid Table 2" w:uiPriority="47"/>
+    <w:lsdException w:name="Grid Table 3" w:uiPriority="48"/>
+    <w:lsdException w:name="Grid Table 4" w:uiPriority="49"/>
+    <w:lsdException w:name="Grid Table 5 Dark" w:uiPriority="50"/>
+    <w:lsdException w:name="Grid Table 6 Colorful" w:uiPriority="51"/>
+    <w:lsdException w:name="Grid Table 7 Colorful" w:uiPriority="52"/>
+    <w:lsdException w:name="Grid Table 1 Light Accent 1" w:uiPriority="46"/>
+    <w:lsdException w:name="Grid Table 2 Accent 1" w:uiPriority="47"/>
+    <w:lsdException w:name="Grid Table 3 Accent 1" w:uiPriority="48"/>
+    <w:lsdException w:name="Grid Table 4 Accent 1" w:uiPriority="49"/>
+    <w:lsdException w:name="Grid Table 5 Dark Accent 1" w:uiPriority="50"/>
+    <w:lsdException w:name="Grid Table 6 Colorful Accent 1" w:uiPriority="51"/>
+    <w:lsdException w:name="Grid Table 7 Colorful Accent 1" w:uiPriority="52"/>
+    <w:lsdException w:name="Grid Table 1 Light Accent 2" w:uiPriority="46"/>
+    <w:lsdException w:name="Grid Table 2 Accent 2" w:uiPriority="47"/>
+    <w:lsdException w:name="Grid Table 3 Accent 2" w:uiPriority="48"/>
+    <w:lsdException w:name="Grid Table 4 Accent 2" w:uiPriority="49"/>
+    <w:lsdException w:name="Grid Table 5 Dark Accent 2" w:uiPriority="50"/>
+    <w:lsdException w:name="Grid Table 6 Colorful Accent 2" w:uiPriority="51"/>
+    <w:lsdException w:name="Grid Table 7 Colorful Accent 2" w:uiPriority="52"/>
+    <w:lsdException w:name="Grid Table 1 Light Accent 3" w:uiPriority="46"/>
+    <w:lsdException w:name="Grid Table 2 Accent 3" w:uiPriority="47"/>
+    <w:lsdException w:name="Grid Table 3 Accent 3" w:uiPriority="48"/>
+    <w:lsdException w:name="Grid Table 4 Accent 3" w:uiPriority="49"/>
+    <w:lsdException w:name="Grid Table 5 Dark Accent 3" w:uiPriority="50"/>
+    <w:lsdException w:name="Grid Table 6 Colorful Accent 3" w:uiPriority="51"/>
+    <w:lsdException w:name="Grid Table 7 Colorful Accent 3" w:uiPriority="52"/>
+    <w:lsdException w:name="Grid Table 1 Light Accent 4" w:uiPriority="46"/>
+    <w:lsdException w:name="Grid Table 2 Accent 4" w:uiPriority="47"/>
+    <w:lsdException w:name="Grid Table 3 Accent 4" w:uiPriority="48"/>
+    <w:lsdException w:name="Grid Table 4 Accent 4" w:uiPriority="49"/>
+    <w:lsdException w:name="Grid Table 5 Dark Accent 4" w:uiPriority="50"/>
+    <w:lsdException w:name="Grid Table 6 Colorful Accent 4" w:uiPriority="51"/>
+    <w:lsdException w:name="Grid Table 7 Colorful Accent 4" w:uiPriority="52"/>
+    <w:lsdException w:name="Grid Table 1 Light Accent 5" w:uiPriority="46"/>
+    <w:lsdException w:name="Grid Table 2 Accent 5" w:uiPriority="47"/>
+    <w:lsdException w:name="Grid Table 3 Accent 5" w:uiPriority="48"/>
+    <w:lsdException w:name="Grid Table 4 Accent 5" w:uiPriority="49"/>
+    <w:lsdException w:name="Grid Table 5 Dark Accent 5" w:uiPriority="50"/>
+    <w:lsdException w:name="Grid Table 6 Colorful Accent 5" w:uiPriority="51"/>
+    <w:lsdException w:name="Grid Table 7 Colorful Accent 5" w:uiPriority="52"/>
+    <w:lsdException w:name="Grid Table 1 Light Accent 6" w:uiPriority="46"/>
+    <w:lsdException w:name="Grid Table 2 Accent 6" w:uiPriority="47"/>
+    <w:lsdException w:name="Grid Table 3 Accent 6" w:uiPriority="48"/>
+    <w:lsdException w:name="Grid Table 4 Accent 6" w:uiPriority="49"/>
+    <w:lsdException w:name="Grid Table 5 Dark Accent 6" w:uiPriority="50"/>
+    <w:lsdException w:name="Grid Table 6 Colorful Accent 6" w:uiPriority="51"/>
+    <w:lsdException w:name="Grid Table 7 Colorful Accent 6" w:uiPriority="52"/>
+    <w:lsdException w:name="List Table 1 Light" w:uiPriority="46"/>
+    <w:lsdException w:name="List Table 2" w:uiPriority="47"/>
+    <w:lsdException w:name="List Table 3" w:uiPriority="48"/>
+    <w:lsdException w:name="List Table 4" w:uiPriority="49"/>
+    <w:lsdException w:name="List Table 5 Dark" w:uiPriority="50"/>
+    <w:lsdException w:name="List Table 6 Colorful" w:uiPriority="51"/>
+    <w:lsdException w:name="List Table 7 Colorful" w:uiPriority="52"/>
+    <w:lsdException w:name="List Table 1 Light Accent 1" w:uiPriority="46"/>
+    <w:lsdException w:name="List Table 2 Accent 1" w:uiPriority="47"/>
+    <w:lsdException w:name="List Table 3 Accent 1" w:uiPriority="48"/>
+    <w:lsdException w:name="List Table 4 Accent 1" w:uiPriority="49"/>
+    <w:lsdException w:name="List Table 5 Dark Accent 1" w:uiPriority="50"/>
+    <w:lsdException w:name="List Table 6 Colorful Accent 1" w:uiPriority="51"/>
+    <w:lsdException w:name="List Table 7 Colorful Accent 1" w:uiPriority="52"/>
+    <w:lsdException w:name="List Table 1 Light Accent 2" w:uiPriority="46"/>
+    <w:lsdException w:name="List Table 2 Accent 2" w:uiPriority="47"/>
+    <w:lsdException w:name="List Table 3 Accent 2" w:uiPriority="48"/>
+    <w:lsdException w:name="List Table 4 Accent 2" w:uiPriority="49"/>
+    <w:lsdException w:name="List Table 5 Dark Accent 2" w:uiPriority="50"/>
+    <w:lsdException w:name="List Table 6 Colorful Accent 2" w:uiPriority="51"/>
+    <w:lsdException w:name="List Table 7 Colorful Accent 2" w:uiPriority="52"/>
+    <w:lsdException w:name="List Table 1 Light Accent 3" w:uiPriority="46"/>
+    <w:lsdException w:name="List Table 2 Accent 3" w:uiPriority="47"/>
+    <w:lsdException w:name="List Table 3 Accent 3" w:uiPriority="48"/>
+    <w:lsdException w:name="List Table 4 Accent 3" w:uiPriority="49"/>
+    <w:lsdException w:name="List Table 5 Dark Accent 3" w:uiPriority="50"/>
+    <w:lsdException w:name="List Table 6 Colorful Accent 3" w:uiPriority="51"/>
+    <w:lsdException w:name="List Table 7 Colorful Accent 3" w:uiPriority="52"/>
+    <w:lsdException w:name="List Table 1 Light Accent 4" w:uiPriority="46"/>
+    <w:lsdException w:name="List Table 2 Accent 4" w:uiPriority="47"/>
+    <w:lsdException w:name="List Table 3 Accent 4" w:uiPriority="48"/>
+    <w:lsdException w:name="List Table 4 Accent 4" w:uiPriority="49"/>
+    <w:lsdException w:name="List Table 5 Dark Accent 4" w:uiPriority="50"/>
+    <w:lsdException w:name="List Table 6 Colorful Accent 4" w:uiPriority="51"/>
+    <w:lsdException w:name="List Table 7 Colorful Accent 4" w:uiPriority="52"/>
+    <w:lsdException w:name="List Table 1 Light Accent 5" w:uiPriority="46"/>
+    <w:lsdException w:name="List Table 2 Accent 5" w:uiPriority="47"/>
+    <w:lsdException w:name="List Table 3 Accent 5" w:uiPriority="48"/>
+    <w:lsdException w:name="List Table 4 Accent 5" w:uiPriority="49"/>
+    <w:lsdException w:name="List Table 5 Dark Accent 5" w:uiPriority="50"/>
+    <w:lsdException w:name="List Table 6 Colorful Accent 5" w:uiPriority="51"/>
+    <w:lsdException w:name="List Table 7 Colorful Accent 5" w:uiPriority="52"/>
+    <w:lsdException w:name="List Table 1 Light Accent 6" w:uiPriority="46"/>
+    <w:lsdException w:name="List Table 2 Accent 6" w:uiPriority="47"/>
+    <w:lsdException w:name="List Table 3 Accent 6" w:uiPriority="48"/>
+    <w:lsdException w:name="List Table 4 Accent 6" w:uiPriority="49"/>
+    <w:lsdException w:name="List Table 5 Dark Accent 6" w:uiPriority="50"/>
+    <w:lsdException w:name="List Table 6 Colorful Accent 6" w:uiPriority="51"/>
+    <w:lsdException w:name="List Table 7 Colorful Accent 6" w:uiPriority="52"/>
   </w:latentStyles>
   <w:style w:type="paragraph" w:default="1" w:styleId="Normal">
     <w:name w:val="Normal"/>

</xml_diff>

<commit_message>
Finishing touches + Final DB SQL file
</commit_message>
<xml_diff>
--- a/Project_4_Writeup.docx
+++ b/Project_4_Writeup.docx
@@ -521,17 +521,287 @@
         <w:jc w:val="both"/>
         <w:rPr>
           <w:rFonts w:ascii="Times New Roman" w:hAnsi="Times New Roman" w:cs="Times New Roman"/>
-          <w:sz w:val="32"/>
-        </w:rPr>
-      </w:pPr>
+          <w:sz w:val="24"/>
+        </w:rPr>
+      </w:pPr>
+      <w:r>
+        <w:rPr>
+          <w:rFonts w:ascii="Times New Roman" w:hAnsi="Times New Roman" w:cs="Times New Roman"/>
+          <w:sz w:val="24"/>
+        </w:rPr>
+        <w:t>Overall, the crowdsourcing testing really provided us with a confidence boost because most of the workers had positive comments to make about our website design and layout. This gave us motivation to continue on with the project, adding features and clean the layout even further.</w:t>
+      </w:r>
+      <w:r>
+        <w:rPr>
+          <w:rFonts w:ascii="Times New Roman" w:hAnsi="Times New Roman" w:cs="Times New Roman"/>
+          <w:sz w:val="24"/>
+        </w:rPr>
+        <w:t xml:space="preserve"> It was a good way of generating unbiased feedback.</w:t>
+      </w:r>
+    </w:p>
+    <w:p>
+      <w:pPr>
+        <w:jc w:val="both"/>
+        <w:rPr>
+          <w:rFonts w:ascii="Times New Roman" w:hAnsi="Times New Roman" w:cs="Times New Roman"/>
+          <w:sz w:val="24"/>
+        </w:rPr>
+      </w:pPr>
+      <w:r>
+        <w:rPr>
+          <w:rFonts w:ascii="Times New Roman" w:hAnsi="Times New Roman" w:cs="Times New Roman"/>
+          <w:sz w:val="24"/>
+        </w:rPr>
+        <w:t xml:space="preserve">URL: </w:t>
+      </w:r>
+      <w:hyperlink r:id="rId5" w:history="1">
+        <w:r>
+          <w:rPr>
+            <w:rStyle w:val="Hyperlink"/>
+            <w:rFonts w:ascii="Times New Roman" w:hAnsi="Times New Roman" w:cs="Times New Roman"/>
+            <w:sz w:val="24"/>
+          </w:rPr>
+          <w:t>http://ec2-54-173-61-131.compute-1.amazonaws.com/CS5774/CollabTunes/</w:t>
+        </w:r>
+      </w:hyperlink>
+      <w:r>
+        <w:rPr>
+          <w:rFonts w:ascii="Times New Roman" w:hAnsi="Times New Roman" w:cs="Times New Roman"/>
+          <w:sz w:val="24"/>
+        </w:rPr>
+        <w:t xml:space="preserve"> </w:t>
+      </w:r>
+    </w:p>
+    <w:p>
+      <w:pPr>
+        <w:jc w:val="both"/>
+        <w:rPr>
+          <w:rFonts w:ascii="Times New Roman" w:hAnsi="Times New Roman" w:cs="Times New Roman"/>
+          <w:sz w:val="24"/>
+          <w:u w:val="single"/>
+        </w:rPr>
+      </w:pPr>
+      <w:r>
+        <w:rPr>
+          <w:rFonts w:ascii="Times New Roman" w:hAnsi="Times New Roman" w:cs="Times New Roman"/>
+          <w:sz w:val="24"/>
+          <w:u w:val="single"/>
+        </w:rPr>
+        <w:t>User Info</w:t>
+      </w:r>
+    </w:p>
+    <w:p>
+      <w:pPr>
+        <w:jc w:val="both"/>
+        <w:rPr>
+          <w:rFonts w:ascii="Times New Roman" w:hAnsi="Times New Roman" w:cs="Times New Roman"/>
+          <w:sz w:val="24"/>
+        </w:rPr>
+      </w:pPr>
+      <w:r>
+        <w:rPr>
+          <w:rFonts w:ascii="Times New Roman" w:hAnsi="Times New Roman" w:cs="Times New Roman"/>
+          <w:sz w:val="24"/>
+        </w:rPr>
+        <w:t>Username:</w:t>
+      </w:r>
       <w:bookmarkStart w:id="0" w:name="_GoBack"/>
       <w:bookmarkEnd w:id="0"/>
       <w:r>
         <w:rPr>
           <w:rFonts w:ascii="Times New Roman" w:hAnsi="Times New Roman" w:cs="Times New Roman"/>
+          <w:sz w:val="24"/>
+        </w:rPr>
+        <w:t xml:space="preserve"> </w:t>
+      </w:r>
+      <w:proofErr w:type="spellStart"/>
+      <w:r>
+        <w:rPr>
+          <w:rFonts w:ascii="Times New Roman" w:hAnsi="Times New Roman" w:cs="Times New Roman"/>
+          <w:sz w:val="24"/>
+        </w:rPr>
+        <w:t>schadha</w:t>
+      </w:r>
+      <w:proofErr w:type="spellEnd"/>
+      <w:r>
+        <w:rPr>
+          <w:rFonts w:ascii="Times New Roman" w:hAnsi="Times New Roman" w:cs="Times New Roman"/>
+          <w:sz w:val="24"/>
+        </w:rPr>
+        <w:tab/>
+        <w:t>Password: test</w:t>
+      </w:r>
+      <w:r>
+        <w:rPr>
+          <w:rFonts w:ascii="Times New Roman" w:hAnsi="Times New Roman" w:cs="Times New Roman"/>
+          <w:sz w:val="24"/>
+        </w:rPr>
+        <w:tab/>
+      </w:r>
+      <w:r>
+        <w:rPr>
+          <w:rFonts w:ascii="Times New Roman" w:hAnsi="Times New Roman" w:cs="Times New Roman"/>
+          <w:sz w:val="24"/>
+        </w:rPr>
+        <w:tab/>
+        <w:t>Admin</w:t>
+      </w:r>
+    </w:p>
+    <w:p>
+      <w:pPr>
+        <w:jc w:val="both"/>
+        <w:rPr>
+          <w:rFonts w:ascii="Times New Roman" w:hAnsi="Times New Roman" w:cs="Times New Roman"/>
+          <w:sz w:val="24"/>
+        </w:rPr>
+      </w:pPr>
+      <w:r>
+        <w:rPr>
+          <w:rFonts w:ascii="Times New Roman" w:hAnsi="Times New Roman" w:cs="Times New Roman"/>
+          <w:sz w:val="24"/>
+        </w:rPr>
+        <w:t>Username: divit52</w:t>
+      </w:r>
+      <w:r>
+        <w:rPr>
+          <w:rFonts w:ascii="Times New Roman" w:hAnsi="Times New Roman" w:cs="Times New Roman"/>
+          <w:sz w:val="24"/>
+        </w:rPr>
+        <w:tab/>
+        <w:t>Password: test</w:t>
+      </w:r>
+      <w:r>
+        <w:rPr>
+          <w:rFonts w:ascii="Times New Roman" w:hAnsi="Times New Roman" w:cs="Times New Roman"/>
+          <w:sz w:val="24"/>
+        </w:rPr>
+        <w:tab/>
+      </w:r>
+      <w:r>
+        <w:rPr>
+          <w:rFonts w:ascii="Times New Roman" w:hAnsi="Times New Roman" w:cs="Times New Roman"/>
+          <w:sz w:val="24"/>
+        </w:rPr>
+        <w:tab/>
+        <w:t>Admin</w:t>
+      </w:r>
+    </w:p>
+    <w:p>
+      <w:pPr>
+        <w:jc w:val="both"/>
+        <w:rPr>
+          <w:rFonts w:ascii="Times New Roman" w:hAnsi="Times New Roman" w:cs="Times New Roman"/>
+          <w:sz w:val="24"/>
+        </w:rPr>
+      </w:pPr>
+      <w:r>
+        <w:rPr>
+          <w:rFonts w:ascii="Times New Roman" w:hAnsi="Times New Roman" w:cs="Times New Roman"/>
+          <w:sz w:val="24"/>
+        </w:rPr>
+        <w:t>Username: test</w:t>
+      </w:r>
+      <w:r>
+        <w:rPr>
+          <w:rFonts w:ascii="Times New Roman" w:hAnsi="Times New Roman" w:cs="Times New Roman"/>
+          <w:sz w:val="24"/>
+        </w:rPr>
+        <w:tab/>
+      </w:r>
+      <w:r>
+        <w:rPr>
+          <w:rFonts w:ascii="Times New Roman" w:hAnsi="Times New Roman" w:cs="Times New Roman"/>
+          <w:sz w:val="24"/>
+        </w:rPr>
+        <w:tab/>
+        <w:t>Password: test</w:t>
+      </w:r>
+      <w:r>
+        <w:rPr>
+          <w:rFonts w:ascii="Times New Roman" w:hAnsi="Times New Roman" w:cs="Times New Roman"/>
+          <w:sz w:val="24"/>
+        </w:rPr>
+        <w:tab/>
+      </w:r>
+      <w:r>
+        <w:rPr>
+          <w:rFonts w:ascii="Times New Roman" w:hAnsi="Times New Roman" w:cs="Times New Roman"/>
+          <w:sz w:val="24"/>
+        </w:rPr>
+        <w:tab/>
+        <w:t>Moderator</w:t>
+      </w:r>
+    </w:p>
+    <w:p>
+      <w:pPr>
+        <w:jc w:val="both"/>
+        <w:rPr>
+          <w:rFonts w:ascii="Times New Roman" w:hAnsi="Times New Roman" w:cs="Times New Roman"/>
+          <w:sz w:val="24"/>
+        </w:rPr>
+      </w:pPr>
+      <w:r>
+        <w:rPr>
+          <w:rFonts w:ascii="Times New Roman" w:hAnsi="Times New Roman" w:cs="Times New Roman"/>
+          <w:sz w:val="24"/>
+        </w:rPr>
+        <w:t xml:space="preserve">Username: </w:t>
+      </w:r>
+      <w:proofErr w:type="spellStart"/>
+      <w:r>
+        <w:rPr>
+          <w:rFonts w:ascii="Times New Roman" w:hAnsi="Times New Roman" w:cs="Times New Roman"/>
+          <w:sz w:val="24"/>
+        </w:rPr>
+        <w:t>kluther</w:t>
+      </w:r>
+      <w:proofErr w:type="spellEnd"/>
+      <w:r>
+        <w:rPr>
+          <w:rFonts w:ascii="Times New Roman" w:hAnsi="Times New Roman" w:cs="Times New Roman"/>
+          <w:sz w:val="24"/>
+        </w:rPr>
+        <w:tab/>
+        <w:t>Password: test</w:t>
+      </w:r>
+      <w:r>
+        <w:rPr>
+          <w:rFonts w:ascii="Times New Roman" w:hAnsi="Times New Roman" w:cs="Times New Roman"/>
+          <w:sz w:val="24"/>
+        </w:rPr>
+        <w:tab/>
+      </w:r>
+      <w:r>
+        <w:rPr>
+          <w:rFonts w:ascii="Times New Roman" w:hAnsi="Times New Roman" w:cs="Times New Roman"/>
+          <w:sz w:val="24"/>
+        </w:rPr>
+        <w:tab/>
+        <w:t>Regular User</w:t>
+      </w:r>
+    </w:p>
+    <w:p>
+      <w:pPr>
+        <w:jc w:val="both"/>
+        <w:rPr>
+          <w:rFonts w:ascii="Times New Roman" w:hAnsi="Times New Roman" w:cs="Times New Roman"/>
           <w:sz w:val="32"/>
         </w:rPr>
+      </w:pPr>
+      <w:r>
+        <w:rPr>
+          <w:rFonts w:ascii="Times New Roman" w:hAnsi="Times New Roman" w:cs="Times New Roman"/>
+          <w:sz w:val="32"/>
+        </w:rPr>
+        <w:lastRenderedPageBreak/>
         <w:t>SET UP</w:t>
+      </w:r>
+      <w:r>
+        <w:rPr>
+          <w:rFonts w:ascii="Times New Roman" w:hAnsi="Times New Roman" w:cs="Times New Roman"/>
+          <w:sz w:val="32"/>
+        </w:rPr>
+        <w:t xml:space="preserve"> (If running locally)</w:t>
       </w:r>
     </w:p>
     <w:p>
@@ -931,7 +1201,6 @@
           <w:rFonts w:ascii="Times New Roman" w:hAnsi="Times New Roman" w:cs="Times New Roman"/>
           <w:sz w:val="24"/>
         </w:rPr>
-        <w:lastRenderedPageBreak/>
         <w:t>Restart your apache server</w:t>
       </w:r>
       <w:r>
@@ -1699,6 +1968,17 @@
       <w:contextualSpacing/>
     </w:pPr>
   </w:style>
+  <w:style w:type="character" w:styleId="Hyperlink">
+    <w:name w:val="Hyperlink"/>
+    <w:basedOn w:val="DefaultParagraphFont"/>
+    <w:uiPriority w:val="99"/>
+    <w:unhideWhenUsed/>
+    <w:rsid w:val="009408A3"/>
+    <w:rPr>
+      <w:color w:val="0000FF" w:themeColor="hyperlink"/>
+      <w:u w:val="single"/>
+    </w:rPr>
+  </w:style>
 </w:styles>
 </file>
 

</xml_diff>

<commit_message>
Final commenting, ready to submit.
</commit_message>
<xml_diff>
--- a/Project_4_Writeup.docx
+++ b/Project_4_Writeup.docx
@@ -283,7 +283,30 @@
           <w:rFonts w:ascii="Times New Roman" w:hAnsi="Times New Roman" w:cs="Times New Roman"/>
           <w:sz w:val="24"/>
         </w:rPr>
-        <w:t>.  In addition to this, an admin also can promote and demote any regular user to our second type of account: moderator.  The moderator can delete any comments, tracks, and albums that is associated with an account.  They can’t delete users and they can’t appoint regular users to be moderators as well.  The only way for a user to become a moderator is if an admin specifically says so.  The third type of account is the regular user.  They can upload, collaborate, comment, and browse other people’s works.  They can only delete content that they own.   In addition, if there are comments from other users that are on their page,</w:t>
+        <w:t>.  In addition to this, an admin also can promote and demote any regular user to our second type of account: moderator.  The moderator can delete any comments, tracks, and albums that is associated with an account.  They can’t delete users and they can’t appoint regular users to be moderators as well.  The only way for a user to become a moderator is if an admin specifically says so</w:t>
+      </w:r>
+      <w:r>
+        <w:rPr>
+          <w:rFonts w:ascii="Times New Roman" w:hAnsi="Times New Roman" w:cs="Times New Roman"/>
+          <w:sz w:val="24"/>
+        </w:rPr>
+        <w:t xml:space="preserve"> or if the user who is creating their account knows the mo</w:t>
+      </w:r>
+      <w:bookmarkStart w:id="0" w:name="_GoBack"/>
+      <w:bookmarkEnd w:id="0"/>
+      <w:r>
+        <w:rPr>
+          <w:rFonts w:ascii="Times New Roman" w:hAnsi="Times New Roman" w:cs="Times New Roman"/>
+          <w:sz w:val="24"/>
+        </w:rPr>
+        <w:t>derator code (currently ‘test’)</w:t>
+      </w:r>
+      <w:r>
+        <w:rPr>
+          <w:rFonts w:ascii="Times New Roman" w:hAnsi="Times New Roman" w:cs="Times New Roman"/>
+          <w:sz w:val="24"/>
+        </w:rPr>
+        <w:t>.  The third type of account is the regular user.  They can upload, collaborate, comment, and browse other people’s works.  They can only delete content that they own.   In addition, if there are comments from other users that are on their page,</w:t>
       </w:r>
       <w:r>
         <w:rPr>
@@ -422,14 +445,7 @@
           <w:rFonts w:ascii="Times New Roman" w:hAnsi="Times New Roman" w:cs="Times New Roman"/>
           <w:sz w:val="24"/>
         </w:rPr>
-        <w:t>A person can request to collaborate with anyone who they want to.  The person who receives the request has the choice of declining or accepting their collaboration request</w:t>
-      </w:r>
-      <w:r>
-        <w:rPr>
-          <w:rFonts w:ascii="Times New Roman" w:hAnsi="Times New Roman" w:cs="Times New Roman"/>
-          <w:sz w:val="24"/>
-        </w:rPr>
-        <w:t xml:space="preserve">.  The incentive for collaboration </w:t>
+        <w:t xml:space="preserve">A person can request to collaborate with anyone who they want to.  The person who receives the request has </w:t>
       </w:r>
       <w:r>
         <w:rPr>
@@ -437,7 +453,14 @@
           <w:sz w:val="24"/>
         </w:rPr>
         <w:lastRenderedPageBreak/>
-        <w:t xml:space="preserve">is that it allows a user to add a track to their collaborator’s album.  This connection is </w:t>
+        <w:t>the choice of declining or accepting their collaboration request</w:t>
+      </w:r>
+      <w:r>
+        <w:rPr>
+          <w:rFonts w:ascii="Times New Roman" w:hAnsi="Times New Roman" w:cs="Times New Roman"/>
+          <w:sz w:val="24"/>
+        </w:rPr>
+        <w:t xml:space="preserve">.  The incentive for collaboration is that it allows a user to add a track to their collaborator’s album.  This connection is </w:t>
       </w:r>
       <w:r>
         <w:rPr>
@@ -603,16 +626,7 @@
           <w:rFonts w:ascii="Times New Roman" w:hAnsi="Times New Roman" w:cs="Times New Roman"/>
           <w:sz w:val="24"/>
         </w:rPr>
-        <w:t>Username:</w:t>
-      </w:r>
-      <w:bookmarkStart w:id="0" w:name="_GoBack"/>
-      <w:bookmarkEnd w:id="0"/>
-      <w:r>
-        <w:rPr>
-          <w:rFonts w:ascii="Times New Roman" w:hAnsi="Times New Roman" w:cs="Times New Roman"/>
-          <w:sz w:val="24"/>
-        </w:rPr>
-        <w:t xml:space="preserve"> </w:t>
+        <w:t xml:space="preserve">Username: </w:t>
       </w:r>
       <w:proofErr w:type="spellStart"/>
       <w:r>
@@ -745,6 +759,7 @@
           <w:rFonts w:ascii="Times New Roman" w:hAnsi="Times New Roman" w:cs="Times New Roman"/>
           <w:sz w:val="24"/>
         </w:rPr>
+        <w:lastRenderedPageBreak/>
         <w:t xml:space="preserve">Username: </w:t>
       </w:r>
       <w:proofErr w:type="spellStart"/>
@@ -793,7 +808,6 @@
           <w:rFonts w:ascii="Times New Roman" w:hAnsi="Times New Roman" w:cs="Times New Roman"/>
           <w:sz w:val="32"/>
         </w:rPr>
-        <w:lastRenderedPageBreak/>
         <w:t>SET UP</w:t>
       </w:r>
       <w:r>

</xml_diff>